<commit_message>
CM_2 fixed CM_3 done
</commit_message>
<xml_diff>
--- a/Labs/CM/Larin_Anton_8383_CM_21_2/Larin_Anton_8383_cm_21_2.docx
+++ b/Labs/CM/Larin_Anton_8383_CM_21_2/Larin_Anton_8383_cm_21_2.docx
@@ -503,7 +503,7 @@
                 <w:sz w:val="28"/>
                 <w:szCs w:val="28"/>
               </w:rPr>
-              <w:t>2</w:t>
+              <w:t>3</w:t>
             </w:r>
           </w:p>
         </w:tc>
@@ -858,19 +858,73 @@
         <w:pStyle w:val="ab"/>
         <w:spacing w:line="360" w:lineRule="auto"/>
         <w:ind w:left="3261" w:firstLine="566"/>
-        <w:rPr>
-          <w:b w:val="0"/>
-        </w:rPr>
-      </w:pPr>
+        <w:jc w:val="left"/>
+        <w:rPr>
+          <w:b w:val="0"/>
+        </w:rPr>
+      </w:pPr>
+      <w:r>
+        <w:rPr>
+          <w:b w:val="0"/>
+        </w:rPr>
+        <w:t xml:space="preserve"> </w:t>
+      </w:r>
       <m:oMath>
         <m:r>
+          <m:rPr>
+            <m:sty m:val="b"/>
+          </m:rPr>
           <w:rPr>
             <w:rFonts w:ascii="Cambria Math" w:hAnsi="Cambria Math"/>
-            <w:b w:val="0"/>
-            <w:i/>
           </w:rPr>
-          <w:sym w:font="Symbol" w:char="F044"/>
+          <m:t>Δ</m:t>
         </m:r>
+        <m:d>
+          <m:dPr>
+            <m:ctrlPr>
+              <w:rPr>
+                <w:rFonts w:ascii="Cambria Math" w:hAnsi="Cambria Math"/>
+                <w:b w:val="0"/>
+                <w:i/>
+              </w:rPr>
+            </m:ctrlPr>
+          </m:dPr>
+          <m:e>
+            <m:sSup>
+              <m:sSupPr>
+                <m:ctrlPr>
+                  <w:rPr>
+                    <w:rFonts w:ascii="Cambria Math" w:hAnsi="Cambria Math"/>
+                    <w:b w:val="0"/>
+                    <w:i/>
+                  </w:rPr>
+                </m:ctrlPr>
+              </m:sSupPr>
+              <m:e>
+                <m:r>
+                  <m:rPr>
+                    <m:sty m:val="bi"/>
+                  </m:rPr>
+                  <w:rPr>
+                    <w:rFonts w:ascii="Cambria Math" w:hAnsi="Cambria Math"/>
+                  </w:rPr>
+                  <m:t>y</m:t>
+                </m:r>
+              </m:e>
+              <m:sup>
+                <m:r>
+                  <m:rPr>
+                    <m:sty m:val="bi"/>
+                  </m:rPr>
+                  <w:rPr>
+                    <w:rFonts w:ascii="Cambria Math" w:hAnsi="Cambria Math"/>
+                  </w:rPr>
+                  <m:t>*</m:t>
+                </m:r>
+              </m:sup>
+            </m:sSup>
+          </m:e>
+        </m:d>
         <m:r>
           <m:rPr>
             <m:sty m:val="bi"/>
@@ -878,10 +932,10 @@
           <w:rPr>
             <w:rFonts w:ascii="Cambria Math" w:hAnsi="Cambria Math"/>
           </w:rPr>
-          <m:t>(</m:t>
+          <m:t>≤</m:t>
         </m:r>
-        <m:sSup>
-          <m:sSupPr>
+        <m:sSub>
+          <m:sSubPr>
             <m:ctrlPr>
               <w:rPr>
                 <w:rFonts w:ascii="Cambria Math" w:hAnsi="Cambria Math"/>
@@ -889,7 +943,7 @@
                 <w:i/>
               </w:rPr>
             </m:ctrlPr>
-          </m:sSupPr>
+          </m:sSubPr>
           <m:e>
             <m:r>
               <m:rPr>
@@ -898,95 +952,29 @@
               <w:rPr>
                 <w:rFonts w:ascii="Cambria Math" w:hAnsi="Cambria Math"/>
               </w:rPr>
-              <m:t>y</m:t>
-            </m:r>
-          </m:e>
-          <m:sup>
-            <m:r>
-              <m:rPr>
-                <m:sty m:val="bi"/>
-              </m:rPr>
-              <w:rPr>
-                <w:rFonts w:ascii="Cambria Math" w:hAnsi="Cambria Math"/>
-              </w:rPr>
-              <m:t>*</m:t>
-            </m:r>
-          </m:sup>
-        </m:sSup>
-        <m:r>
-          <m:rPr>
-            <m:sty m:val="bi"/>
-          </m:rPr>
-          <w:rPr>
-            <w:rFonts w:ascii="Cambria Math" w:hAnsi="Cambria Math"/>
-          </w:rPr>
-          <m:t xml:space="preserve">) </m:t>
-        </m:r>
-        <m:r>
-          <w:rPr>
-            <w:rFonts w:ascii="Cambria Math" w:hAnsi="Cambria Math"/>
-            <w:b w:val="0"/>
-            <w:i/>
-          </w:rPr>
-          <w:sym w:font="Symbol" w:char="F0A3"/>
-        </m:r>
-        <m:r>
-          <m:rPr>
-            <m:sty m:val="bi"/>
-          </m:rPr>
-          <w:rPr>
-            <w:rFonts w:ascii="Cambria Math" w:hAnsi="Cambria Math"/>
-          </w:rPr>
-          <m:t xml:space="preserve"> </m:t>
-        </m:r>
-        <m:sSub>
-          <m:sSubPr>
-            <m:ctrlPr>
-              <w:rPr>
-                <w:rFonts w:ascii="Cambria Math" w:hAnsi="Cambria Math"/>
-                <w:b w:val="0"/>
-                <w:i/>
-              </w:rPr>
-            </m:ctrlPr>
-          </m:sSubPr>
-          <m:e>
-            <m:r>
-              <w:rPr>
-                <w:rFonts w:ascii="Cambria Math" w:hAnsi="Cambria Math"/>
-                <w:b w:val="0"/>
-                <w:i/>
-              </w:rPr>
-              <w:sym w:font="Symbol" w:char="F06E"/>
+              <m:t>ν</m:t>
             </m:r>
           </m:e>
           <m:sub>
             <m:r>
+              <m:rPr>
+                <m:sty m:val="b"/>
+              </m:rPr>
               <w:rPr>
                 <w:rFonts w:ascii="Cambria Math" w:hAnsi="Cambria Math"/>
-                <w:b w:val="0"/>
-                <w:i/>
-                <w:vertAlign w:val="subscript"/>
-              </w:rPr>
-              <w:sym w:font="Symbol" w:char="F044"/>
+              </w:rPr>
+              <m:t>Δ</m:t>
             </m:r>
           </m:sub>
         </m:sSub>
         <m:r>
           <m:rPr>
-            <m:sty m:val="bi"/>
+            <m:sty m:val="b"/>
           </m:rPr>
           <w:rPr>
             <w:rFonts w:ascii="Cambria Math" w:hAnsi="Cambria Math"/>
           </w:rPr>
-          <m:t xml:space="preserve"> </m:t>
-        </m:r>
-        <m:r>
-          <w:rPr>
-            <w:rFonts w:ascii="Cambria Math" w:hAnsi="Cambria Math"/>
-            <w:b w:val="0"/>
-            <w:i/>
-          </w:rPr>
-          <w:sym w:font="Symbol" w:char="F044"/>
+          <m:t>Δ</m:t>
         </m:r>
         <m:r>
           <m:rPr>
@@ -1051,20 +1039,20 @@
         <w:rPr>
           <w:b w:val="0"/>
         </w:rPr>
+        <w:t xml:space="preserve"> </w:t>
+      </w:r>
+      <w:r>
+        <w:rPr>
+          <w:b w:val="0"/>
+        </w:rPr>
         <w:t xml:space="preserve">  </w:t>
       </w:r>
-      <w:r>
-        <w:rPr>
-          <w:b w:val="0"/>
-        </w:rPr>
-        <w:t xml:space="preserve"> </w:t>
-      </w:r>
       <w:proofErr w:type="gramEnd"/>
       <w:r>
         <w:rPr>
           <w:b w:val="0"/>
         </w:rPr>
-        <w:t xml:space="preserve">                                           (1)</w:t>
+        <w:t xml:space="preserve">                                            (1)</w:t>
       </w:r>
     </w:p>
     <w:p>
@@ -1186,6 +1174,7 @@
               <w:rPr>
                 <w:rFonts w:ascii="Cambria Math" w:hAnsi="Cambria Math"/>
                 <w:b w:val="0"/>
+                <w:i/>
               </w:rPr>
             </m:ctrlPr>
           </m:dPr>
@@ -1196,13 +1185,14 @@
                   <w:rPr>
                     <w:rFonts w:ascii="Cambria Math" w:hAnsi="Cambria Math"/>
                     <w:b w:val="0"/>
+                    <w:i/>
                   </w:rPr>
                 </m:ctrlPr>
               </m:sSupPr>
               <m:e>
                 <m:r>
                   <m:rPr>
-                    <m:sty m:val="b"/>
+                    <m:sty m:val="bi"/>
                   </m:rPr>
                   <w:rPr>
                     <w:rFonts w:ascii="Cambria Math" w:hAnsi="Cambria Math"/>
@@ -1213,11 +1203,10 @@
               <m:sup>
                 <m:r>
                   <m:rPr>
-                    <m:sty m:val="b"/>
+                    <m:sty m:val="bi"/>
                   </m:rPr>
                   <w:rPr>
                     <w:rFonts w:ascii="Cambria Math" w:hAnsi="Cambria Math"/>
-                    <w:vertAlign w:val="superscript"/>
                   </w:rPr>
                   <m:t>*</m:t>
                 </m:r>
@@ -1227,7 +1216,7 @@
         </m:d>
         <m:r>
           <m:rPr>
-            <m:sty m:val="b"/>
+            <m:sty m:val="bi"/>
           </m:rPr>
           <w:rPr>
             <w:rFonts w:ascii="Cambria Math" w:hAnsi="Cambria Math"/>
@@ -1240,6 +1229,7 @@
               <w:rPr>
                 <w:rFonts w:ascii="Cambria Math" w:hAnsi="Cambria Math"/>
                 <w:b w:val="0"/>
+                <w:i/>
               </w:rPr>
             </m:ctrlPr>
           </m:sSubPr>
@@ -1272,13 +1262,12 @@
           </m:rPr>
           <w:rPr>
             <w:rFonts w:ascii="Cambria Math" w:hAnsi="Cambria Math"/>
-            <w:vertAlign w:val="subscript"/>
           </w:rPr>
           <m:t>δ</m:t>
         </m:r>
         <m:r>
           <m:rPr>
-            <m:sty m:val="b"/>
+            <m:sty m:val="bi"/>
           </m:rPr>
           <w:rPr>
             <w:rFonts w:ascii="Cambria Math" w:hAnsi="Cambria Math"/>
@@ -1291,13 +1280,14 @@
               <w:rPr>
                 <w:rFonts w:ascii="Cambria Math" w:hAnsi="Cambria Math"/>
                 <w:b w:val="0"/>
+                <w:i/>
               </w:rPr>
             </m:ctrlPr>
           </m:sSupPr>
           <m:e>
             <m:r>
               <m:rPr>
-                <m:sty m:val="b"/>
+                <m:sty m:val="bi"/>
               </m:rPr>
               <w:rPr>
                 <w:rFonts w:ascii="Cambria Math" w:hAnsi="Cambria Math"/>
@@ -1308,11 +1298,10 @@
           <m:sup>
             <m:r>
               <m:rPr>
-                <m:sty m:val="b"/>
+                <m:sty m:val="bi"/>
               </m:rPr>
               <w:rPr>
                 <w:rFonts w:ascii="Cambria Math" w:hAnsi="Cambria Math"/>
-                <w:vertAlign w:val="superscript"/>
               </w:rPr>
               <m:t>*</m:t>
             </m:r>
@@ -1320,7 +1309,7 @@
         </m:sSup>
         <m:r>
           <m:rPr>
-            <m:sty m:val="b"/>
+            <m:sty m:val="bi"/>
           </m:rPr>
           <w:rPr>
             <w:rFonts w:ascii="Cambria Math" w:hAnsi="Cambria Math"/>
@@ -1664,21 +1653,184 @@
       <w:pPr>
         <w:pStyle w:val="ab"/>
         <w:spacing w:line="360" w:lineRule="auto"/>
-        <w:ind w:left="2410"/>
+        <w:ind w:firstLine="709"/>
         <w:jc w:val="both"/>
         <w:rPr>
           <w:b w:val="0"/>
-        </w:rPr>
-      </w:pPr>
-      <w:r>
-        <w:rPr>
-          <w:b w:val="0"/>
-        </w:rPr>
-        <w:t xml:space="preserve">                   </w:t>
+          <w:lang w:val="en-US"/>
+        </w:rPr>
+      </w:pPr>
+      <m:oMathPara>
+        <m:oMath>
+          <m:r>
+            <m:rPr>
+              <m:sty m:val="bi"/>
+            </m:rPr>
+            <w:rPr>
+              <w:rFonts w:ascii="Cambria Math" w:hAnsi="Cambria Math" w:cs="Cambria Math"/>
+            </w:rPr>
+            <m:t xml:space="preserve">                                                               </m:t>
+          </m:r>
+          <m:sSub>
+            <m:sSubPr>
+              <m:ctrlPr>
+                <w:rPr>
+                  <w:rFonts w:ascii="Cambria Math" w:hAnsi="Cambria Math" w:cs="Cambria Math"/>
+                  <w:b w:val="0"/>
+                  <w:i/>
+                </w:rPr>
+              </m:ctrlPr>
+            </m:sSubPr>
+            <m:e>
+              <m:r>
+                <m:rPr>
+                  <m:sty m:val="bi"/>
+                </m:rPr>
+                <w:rPr>
+                  <w:rFonts w:ascii="Cambria Math" w:hAnsi="Cambria Math" w:cs="Cambria Math"/>
+                </w:rPr>
+                <m:t>ν</m:t>
+              </m:r>
+            </m:e>
+            <m:sub>
+              <m:r>
+                <m:rPr>
+                  <m:sty m:val="b"/>
+                </m:rPr>
+                <w:rPr>
+                  <w:rFonts w:ascii="Cambria Math" w:hAnsi="Cambria Math" w:cs="Cambria Math"/>
+                </w:rPr>
+                <m:t>Δ</m:t>
+              </m:r>
+            </m:sub>
+          </m:sSub>
+          <m:r>
+            <m:rPr>
+              <m:sty m:val="b"/>
+            </m:rPr>
+            <w:rPr>
+              <w:rFonts w:ascii="Cambria Math" w:hAnsi="Cambria Math" w:cs="Cambria Math"/>
+            </w:rPr>
+            <m:t>=</m:t>
+          </m:r>
+          <m:f>
+            <m:fPr>
+              <m:ctrlPr>
+                <w:rPr>
+                  <w:rFonts w:ascii="Cambria Math" w:hAnsi="Cambria Math"/>
+                  <w:b w:val="0"/>
+                </w:rPr>
+              </m:ctrlPr>
+            </m:fPr>
+            <m:num>
+              <m:r>
+                <m:rPr>
+                  <m:sty m:val="b"/>
+                </m:rPr>
+                <w:rPr>
+                  <w:rFonts w:ascii="Cambria Math" w:hAnsi="Cambria Math" w:cs="Cambria Math"/>
+                </w:rPr>
+                <m:t>1</m:t>
+              </m:r>
+            </m:num>
+            <m:den>
+              <m:d>
+                <m:dPr>
+                  <m:begChr m:val="|"/>
+                  <m:endChr m:val="|"/>
+                  <m:ctrlPr>
+                    <w:rPr>
+                      <w:rFonts w:ascii="Cambria Math" w:hAnsi="Cambria Math" w:cs="Cambria Math"/>
+                      <w:b w:val="0"/>
+                    </w:rPr>
+                  </m:ctrlPr>
+                </m:dPr>
+                <m:e>
+                  <m:r>
+                    <m:rPr>
+                      <m:sty m:val="bi"/>
+                    </m:rPr>
+                    <w:rPr>
+                      <w:rFonts w:ascii="Cambria Math" w:hAnsi="Cambria Math" w:cs="Cambria Math"/>
+                    </w:rPr>
+                    <m:t>f</m:t>
+                  </m:r>
+                  <m:r>
+                    <m:rPr>
+                      <m:sty m:val="b"/>
+                    </m:rPr>
+                    <w:rPr>
+                      <w:rFonts w:ascii="Cambria Math" w:hAnsi="Cambria Math" w:cs="Cambria Math"/>
+                    </w:rPr>
+                    <m:t>'(</m:t>
+                  </m:r>
+                  <m:bar>
+                    <m:barPr>
+                      <m:pos m:val="top"/>
+                      <m:ctrlPr>
+                        <w:rPr>
+                          <w:rFonts w:ascii="Cambria Math" w:hAnsi="Cambria Math" w:cs="Cambria Math"/>
+                          <w:b w:val="0"/>
+                          <w:i/>
+                        </w:rPr>
+                      </m:ctrlPr>
+                    </m:barPr>
+                    <m:e>
+                      <m:r>
+                        <m:rPr>
+                          <m:sty m:val="bi"/>
+                        </m:rPr>
+                        <w:rPr>
+                          <w:rFonts w:ascii="Cambria Math" w:hAnsi="Cambria Math" w:cs="Cambria Math"/>
+                        </w:rPr>
+                        <m:t>x</m:t>
+                      </m:r>
+                    </m:e>
+                  </m:bar>
+                  <m:r>
+                    <m:rPr>
+                      <m:sty m:val="bi"/>
+                    </m:rPr>
+                    <w:rPr>
+                      <w:rFonts w:ascii="Cambria Math" w:hAnsi="Cambria Math" w:cs="Cambria Math"/>
+                    </w:rPr>
+                    <m:t>)</m:t>
+                  </m:r>
+                </m:e>
+              </m:d>
+            </m:den>
+          </m:f>
+          <m:r>
+            <m:rPr>
+              <m:sty m:val="bi"/>
+            </m:rPr>
+            <w:rPr>
+              <w:rFonts w:ascii="Cambria Math" w:hAnsi="Cambria Math"/>
+            </w:rPr>
+            <m:t xml:space="preserve">                                                              (3)</m:t>
+          </m:r>
+        </m:oMath>
+      </m:oMathPara>
+    </w:p>
+    <w:p>
+      <w:pPr>
+        <w:pStyle w:val="ab"/>
+        <w:spacing w:line="360" w:lineRule="auto"/>
+        <w:jc w:val="both"/>
+        <w:rPr>
+          <w:b w:val="0"/>
+        </w:rPr>
+      </w:pPr>
+      <w:r>
+        <w:rPr>
+          <w:b w:val="0"/>
+        </w:rPr>
+        <w:t xml:space="preserve">где </w:t>
       </w:r>
       <m:oMath>
-        <m:sSub>
-          <m:sSubPr>
+        <m:bar>
+          <m:barPr>
+            <m:pos m:val="top"/>
             <m:ctrlPr>
               <w:rPr>
                 <w:rFonts w:ascii="Cambria Math" w:hAnsi="Cambria Math"/>
@@ -1686,7 +1838,7 @@
                 <w:i/>
               </w:rPr>
             </m:ctrlPr>
-          </m:sSubPr>
+          </m:barPr>
           <m:e>
             <m:r>
               <m:rPr>
@@ -1695,21 +1847,268 @@
               <w:rPr>
                 <w:rFonts w:ascii="Cambria Math" w:hAnsi="Cambria Math"/>
               </w:rPr>
-              <m:t>ν</m:t>
+              <m:t>x</m:t>
             </m:r>
           </m:e>
-          <m:sub>
-            <m:r>
-              <m:rPr>
-                <m:sty m:val="b"/>
-              </m:rPr>
-              <w:rPr>
-                <w:rFonts w:ascii="Cambria Math" w:hAnsi="Cambria Math"/>
-              </w:rPr>
-              <m:t>Δ</m:t>
-            </m:r>
-          </m:sub>
-        </m:sSub>
+        </m:bar>
+      </m:oMath>
+      <w:r>
+        <w:rPr>
+          <w:b w:val="0"/>
+        </w:rPr>
+        <w:t xml:space="preserve"> - корень уравнения.</w:t>
+      </w:r>
+      <w:r>
+        <w:rPr>
+          <w:b w:val="0"/>
+        </w:rPr>
+        <w:t xml:space="preserve"> </w:t>
+      </w:r>
+    </w:p>
+    <w:p>
+      <w:pPr>
+        <w:pStyle w:val="ab"/>
+        <w:spacing w:line="360" w:lineRule="auto"/>
+        <w:jc w:val="both"/>
+        <w:rPr>
+          <w:color w:val="FF0000"/>
+          <w:szCs w:val="28"/>
+        </w:rPr>
+      </w:pPr>
+    </w:p>
+    <w:p>
+      <w:pPr>
+        <w:spacing w:line="360" w:lineRule="auto"/>
+        <w:ind w:firstLine="709"/>
+        <w:jc w:val="both"/>
+        <w:rPr>
+          <w:b/>
+          <w:sz w:val="28"/>
+          <w:szCs w:val="28"/>
+        </w:rPr>
+      </w:pPr>
+      <w:r>
+        <w:rPr>
+          <w:b/>
+          <w:sz w:val="28"/>
+          <w:szCs w:val="28"/>
+        </w:rPr>
+        <w:t>Постановка задачи</w:t>
+      </w:r>
+      <w:r>
+        <w:rPr>
+          <w:b/>
+          <w:sz w:val="28"/>
+          <w:szCs w:val="28"/>
+        </w:rPr>
+        <w:t>.</w:t>
+      </w:r>
+    </w:p>
+    <w:p>
+      <w:pPr>
+        <w:pStyle w:val="ab"/>
+        <w:spacing w:line="360" w:lineRule="auto"/>
+        <w:ind w:firstLine="709"/>
+        <w:jc w:val="both"/>
+        <w:rPr>
+          <w:b w:val="0"/>
+        </w:rPr>
+      </w:pPr>
+      <w:r>
+        <w:rPr>
+          <w:b w:val="0"/>
+        </w:rPr>
+        <w:t xml:space="preserve">Исследовать обусловленность задачи нахождения корня уравнения </w:t>
+      </w:r>
+      <w:r>
+        <w:rPr>
+          <w:b w:val="0"/>
+          <w:i/>
+        </w:rPr>
+        <w:t>f</w:t>
+      </w:r>
+      <w:r>
+        <w:rPr>
+          <w:b w:val="0"/>
+        </w:rPr>
+        <w:t>(</w:t>
+      </w:r>
+      <w:r>
+        <w:rPr>
+          <w:b w:val="0"/>
+          <w:i/>
+        </w:rPr>
+        <w:t>x</w:t>
+      </w:r>
+      <w:r>
+        <w:rPr>
+          <w:b w:val="0"/>
+        </w:rPr>
+        <w:t xml:space="preserve">)=0 для линейной функции </w:t>
+      </w:r>
+      <w:r>
+        <w:rPr>
+          <w:b w:val="0"/>
+          <w:i/>
+        </w:rPr>
+        <w:t>f</w:t>
+      </w:r>
+      <w:r>
+        <w:rPr>
+          <w:b w:val="0"/>
+        </w:rPr>
+        <w:t>(</w:t>
+      </w:r>
+      <w:r>
+        <w:rPr>
+          <w:b w:val="0"/>
+          <w:i/>
+        </w:rPr>
+        <w:t>x</w:t>
+      </w:r>
+      <w:r>
+        <w:rPr>
+          <w:b w:val="0"/>
+        </w:rPr>
+        <w:t>) = </w:t>
+      </w:r>
+      <w:r>
+        <w:rPr>
+          <w:b w:val="0"/>
+          <w:i/>
+        </w:rPr>
+        <w:t>c</w:t>
+      </w:r>
+      <w:r>
+        <w:rPr>
+          <w:b w:val="0"/>
+        </w:rPr>
+        <w:t>(</w:t>
+      </w:r>
+      <w:r>
+        <w:rPr>
+          <w:b w:val="0"/>
+          <w:i/>
+        </w:rPr>
+        <w:t>x</w:t>
+      </w:r>
+      <w:r>
+        <w:rPr>
+          <w:b w:val="0"/>
+        </w:rPr>
+        <w:t>-</w:t>
+      </w:r>
+      <w:r>
+        <w:rPr>
+          <w:b w:val="0"/>
+          <w:i/>
+        </w:rPr>
+        <w:t>d</w:t>
+      </w:r>
+      <w:r>
+        <w:rPr>
+          <w:b w:val="0"/>
+        </w:rPr>
+        <w:t xml:space="preserve">). Значения функции </w:t>
+      </w:r>
+      <w:r>
+        <w:rPr>
+          <w:b w:val="0"/>
+          <w:i/>
+        </w:rPr>
+        <w:t>f</w:t>
+      </w:r>
+      <w:r>
+        <w:rPr>
+          <w:b w:val="0"/>
+        </w:rPr>
+        <w:t>(</w:t>
+      </w:r>
+      <w:r>
+        <w:rPr>
+          <w:b w:val="0"/>
+          <w:i/>
+        </w:rPr>
+        <w:t>x</w:t>
+      </w:r>
+      <w:r>
+        <w:rPr>
+          <w:b w:val="0"/>
+        </w:rPr>
+        <w:t xml:space="preserve">) следует вычислять приближенно с точностью </w:t>
+      </w:r>
+      <w:proofErr w:type="spellStart"/>
+      <w:r>
+        <w:rPr>
+          <w:b w:val="0"/>
+          <w:i/>
+        </w:rPr>
+        <w:t>Delta</w:t>
+      </w:r>
+      <w:proofErr w:type="spellEnd"/>
+      <w:r>
+        <w:rPr>
+          <w:b w:val="0"/>
+        </w:rPr>
+        <w:t xml:space="preserve"> (точность входных данных), варьируемой в пределах от 0.1 до 0.000001. Корень уравнения будем находить методом </w:t>
+      </w:r>
+      <w:proofErr w:type="spellStart"/>
+      <w:r>
+        <w:rPr>
+          <w:b w:val="0"/>
+        </w:rPr>
+        <w:t>бисекции</w:t>
+      </w:r>
+      <w:proofErr w:type="spellEnd"/>
+      <w:r>
+        <w:rPr>
+          <w:b w:val="0"/>
+        </w:rPr>
+        <w:t xml:space="preserve"> с задаваемой точностью </w:t>
+      </w:r>
+      <w:proofErr w:type="spellStart"/>
+      <w:r>
+        <w:rPr>
+          <w:b w:val="0"/>
+          <w:i/>
+        </w:rPr>
+        <w:t>Eps</w:t>
+      </w:r>
+      <w:proofErr w:type="spellEnd"/>
+      <w:r>
+        <w:rPr>
+          <w:b w:val="0"/>
+        </w:rPr>
+        <w:t>.</w:t>
+      </w:r>
+      <w:r>
+        <w:rPr>
+          <w:b w:val="0"/>
+        </w:rPr>
+        <w:t xml:space="preserve"> Порядок выполнения работы следующий:</w:t>
+      </w:r>
+    </w:p>
+    <w:p>
+      <w:pPr>
+        <w:pStyle w:val="ab"/>
+        <w:numPr>
+          <w:ilvl w:val="1"/>
+          <w:numId w:val="10"/>
+        </w:numPr>
+        <w:spacing w:line="360" w:lineRule="auto"/>
+        <w:ind w:left="709"/>
+        <w:jc w:val="both"/>
+        <w:rPr>
+          <w:b w:val="0"/>
+        </w:rPr>
+      </w:pPr>
+      <w:r>
+        <w:rPr>
+          <w:b w:val="0"/>
+        </w:rPr>
+        <w:t xml:space="preserve">Графически или аналитически отделить корень уравнения </w:t>
+      </w:r>
+      <m:oMath>
         <m:r>
           <m:rPr>
             <m:sty m:val="bi"/>
@@ -1717,450 +2116,28 @@
           <w:rPr>
             <w:rFonts w:ascii="Cambria Math" w:hAnsi="Cambria Math"/>
           </w:rPr>
-          <m:t>=</m:t>
+          <m:t>f(x)=0</m:t>
         </m:r>
-        <m:f>
-          <m:fPr>
-            <m:ctrlPr>
-              <w:rPr>
-                <w:rFonts w:ascii="Cambria Math" w:hAnsi="Cambria Math"/>
-                <w:b w:val="0"/>
-                <w:i/>
-              </w:rPr>
-            </m:ctrlPr>
-          </m:fPr>
-          <m:num>
-            <m:r>
-              <m:rPr>
-                <m:sty m:val="bi"/>
-              </m:rPr>
-              <w:rPr>
-                <w:rFonts w:ascii="Cambria Math" w:hAnsi="Cambria Math"/>
-              </w:rPr>
-              <m:t>1</m:t>
-            </m:r>
-          </m:num>
-          <m:den>
-            <m:d>
-              <m:dPr>
-                <m:begChr m:val="|"/>
-                <m:endChr m:val="|"/>
-                <m:ctrlPr>
-                  <w:rPr>
-                    <w:rFonts w:ascii="Cambria Math" w:hAnsi="Cambria Math"/>
-                    <w:b w:val="0"/>
-                    <w:i/>
-                  </w:rPr>
-                </m:ctrlPr>
-              </m:dPr>
-              <m:e>
-                <m:sSup>
-                  <m:sSupPr>
-                    <m:ctrlPr>
-                      <w:rPr>
-                        <w:rFonts w:ascii="Cambria Math" w:hAnsi="Cambria Math"/>
-                        <w:b w:val="0"/>
-                        <w:i/>
-                      </w:rPr>
-                    </m:ctrlPr>
-                  </m:sSupPr>
-                  <m:e>
-                    <m:r>
-                      <m:rPr>
-                        <m:sty m:val="bi"/>
-                      </m:rPr>
-                      <w:rPr>
-                        <w:rFonts w:ascii="Cambria Math" w:hAnsi="Cambria Math"/>
-                      </w:rPr>
-                      <m:t>f</m:t>
-                    </m:r>
-                  </m:e>
-                  <m:sup>
-                    <m:r>
-                      <m:rPr>
-                        <m:sty m:val="bi"/>
-                      </m:rPr>
-                      <w:rPr>
-                        <w:rFonts w:ascii="Cambria Math" w:hAnsi="Cambria Math"/>
-                      </w:rPr>
-                      <m:t>'</m:t>
-                    </m:r>
-                  </m:sup>
-                </m:sSup>
-                <m:r>
-                  <m:rPr>
-                    <m:sty m:val="bi"/>
-                  </m:rPr>
-                  <w:rPr>
-                    <w:rFonts w:ascii="Cambria Math" w:hAnsi="Cambria Math"/>
-                  </w:rPr>
-                  <m:t>(</m:t>
-                </m:r>
-                <m:bar>
-                  <m:barPr>
-                    <m:pos m:val="top"/>
-                    <m:ctrlPr>
-                      <w:rPr>
-                        <w:rFonts w:ascii="Cambria Math" w:hAnsi="Cambria Math"/>
-                        <w:b w:val="0"/>
-                        <w:i/>
-                      </w:rPr>
-                    </m:ctrlPr>
-                  </m:barPr>
-                  <m:e>
-                    <m:r>
-                      <m:rPr>
-                        <m:sty m:val="bi"/>
-                      </m:rPr>
-                      <w:rPr>
-                        <w:rFonts w:ascii="Cambria Math" w:hAnsi="Cambria Math"/>
-                      </w:rPr>
-                      <m:t>x</m:t>
-                    </m:r>
-                  </m:e>
-                </m:bar>
-                <m:r>
-                  <m:rPr>
-                    <m:sty m:val="bi"/>
-                  </m:rPr>
-                  <w:rPr>
-                    <w:rFonts w:ascii="Cambria Math" w:hAnsi="Cambria Math"/>
-                  </w:rPr>
-                  <m:t>)</m:t>
-                </m:r>
-              </m:e>
-            </m:d>
-          </m:den>
-        </m:f>
       </m:oMath>
       <w:r>
         <w:rPr>
           <w:b w:val="0"/>
         </w:rPr>
-        <w:t xml:space="preserve"> </w:t>
-      </w:r>
-      <w:proofErr w:type="gramStart"/>
-      <w:r>
-        <w:rPr>
-          <w:b w:val="0"/>
-        </w:rPr>
-        <w:t xml:space="preserve">,   </w:t>
-      </w:r>
-      <w:proofErr w:type="gramEnd"/>
-      <w:r>
-        <w:rPr>
-          <w:b w:val="0"/>
-        </w:rPr>
-        <w:t xml:space="preserve">                                                   </w:t>
-      </w:r>
-      <w:r>
-        <w:rPr>
-          <w:b w:val="0"/>
-        </w:rPr>
-        <w:t xml:space="preserve">      </w:t>
-      </w:r>
-      <w:r>
-        <w:rPr>
-          <w:b w:val="0"/>
-        </w:rPr>
-        <w:t xml:space="preserve">(3)                                             </w:t>
-      </w:r>
-    </w:p>
-    <w:p>
-      <w:pPr>
-        <w:pStyle w:val="ab"/>
-        <w:spacing w:line="360" w:lineRule="auto"/>
-        <w:jc w:val="both"/>
-        <w:rPr>
-          <w:b w:val="0"/>
-        </w:rPr>
-      </w:pPr>
-      <w:r>
-        <w:rPr>
-          <w:b w:val="0"/>
-        </w:rPr>
-        <w:t xml:space="preserve">где </w:t>
-      </w:r>
-      <m:oMath>
-        <m:bar>
-          <m:barPr>
-            <m:pos m:val="top"/>
-            <m:ctrlPr>
-              <w:rPr>
-                <w:rFonts w:ascii="Cambria Math" w:hAnsi="Cambria Math"/>
-                <w:b w:val="0"/>
-                <w:i/>
-              </w:rPr>
-            </m:ctrlPr>
-          </m:barPr>
-          <m:e>
-            <m:r>
-              <m:rPr>
-                <m:sty m:val="bi"/>
-              </m:rPr>
-              <w:rPr>
-                <w:rFonts w:ascii="Cambria Math" w:hAnsi="Cambria Math"/>
-              </w:rPr>
-              <m:t>x</m:t>
-            </m:r>
-          </m:e>
-        </m:bar>
-      </m:oMath>
-      <w:r>
-        <w:rPr>
-          <w:b w:val="0"/>
-        </w:rPr>
-        <w:t xml:space="preserve"> - корень уравнения.</w:t>
-      </w:r>
-      <w:r>
-        <w:rPr>
-          <w:b w:val="0"/>
-        </w:rPr>
-        <w:t xml:space="preserve"> </w:t>
-      </w:r>
-    </w:p>
-    <w:p>
-      <w:pPr>
-        <w:pStyle w:val="ab"/>
-        <w:spacing w:line="360" w:lineRule="auto"/>
-        <w:jc w:val="both"/>
-        <w:rPr>
-          <w:color w:val="FF0000"/>
-          <w:szCs w:val="28"/>
-        </w:rPr>
-      </w:pPr>
-    </w:p>
-    <w:p>
-      <w:pPr>
-        <w:spacing w:line="360" w:lineRule="auto"/>
-        <w:ind w:firstLine="709"/>
-        <w:jc w:val="both"/>
-        <w:rPr>
-          <w:b/>
-          <w:sz w:val="28"/>
-          <w:szCs w:val="28"/>
-        </w:rPr>
-      </w:pPr>
-      <w:r>
-        <w:rPr>
-          <w:b/>
-          <w:sz w:val="28"/>
-          <w:szCs w:val="28"/>
-        </w:rPr>
-        <w:t>Постановка задачи</w:t>
-      </w:r>
-      <w:r>
-        <w:rPr>
-          <w:b/>
-          <w:sz w:val="28"/>
-          <w:szCs w:val="28"/>
-        </w:rPr>
-        <w:t>.</w:t>
-      </w:r>
-    </w:p>
-    <w:p>
-      <w:pPr>
-        <w:pStyle w:val="ab"/>
-        <w:spacing w:line="360" w:lineRule="auto"/>
-        <w:ind w:firstLine="709"/>
-        <w:jc w:val="both"/>
-        <w:rPr>
-          <w:b w:val="0"/>
-        </w:rPr>
-      </w:pPr>
-      <w:r>
-        <w:rPr>
-          <w:b w:val="0"/>
-        </w:rPr>
-        <w:t xml:space="preserve">Исследовать обусловленность задачи нахождения корня уравнения </w:t>
-      </w:r>
-      <w:r>
-        <w:rPr>
-          <w:b w:val="0"/>
-          <w:i/>
-        </w:rPr>
-        <w:t>f</w:t>
-      </w:r>
-      <w:r>
-        <w:rPr>
-          <w:b w:val="0"/>
-        </w:rPr>
-        <w:t>(</w:t>
-      </w:r>
-      <w:r>
-        <w:rPr>
-          <w:b w:val="0"/>
-          <w:i/>
-        </w:rPr>
-        <w:t>x</w:t>
-      </w:r>
-      <w:r>
-        <w:rPr>
-          <w:b w:val="0"/>
-        </w:rPr>
-        <w:t xml:space="preserve">)=0 для линейной функции </w:t>
-      </w:r>
-      <w:r>
-        <w:rPr>
-          <w:b w:val="0"/>
-          <w:i/>
-        </w:rPr>
-        <w:t>f</w:t>
-      </w:r>
-      <w:r>
-        <w:rPr>
-          <w:b w:val="0"/>
-        </w:rPr>
-        <w:t>(</w:t>
-      </w:r>
-      <w:r>
-        <w:rPr>
-          <w:b w:val="0"/>
-          <w:i/>
-        </w:rPr>
-        <w:t>x</w:t>
-      </w:r>
-      <w:r>
-        <w:rPr>
-          <w:b w:val="0"/>
-        </w:rPr>
-        <w:t>) = </w:t>
-      </w:r>
-      <w:r>
-        <w:rPr>
-          <w:b w:val="0"/>
-          <w:i/>
-        </w:rPr>
-        <w:t>c</w:t>
-      </w:r>
-      <w:r>
-        <w:rPr>
-          <w:b w:val="0"/>
-        </w:rPr>
-        <w:t>(</w:t>
-      </w:r>
-      <w:r>
-        <w:rPr>
-          <w:b w:val="0"/>
-          <w:i/>
-        </w:rPr>
-        <w:t>x</w:t>
-      </w:r>
-      <w:r>
-        <w:rPr>
-          <w:b w:val="0"/>
-        </w:rPr>
-        <w:t>-</w:t>
-      </w:r>
-      <w:r>
-        <w:rPr>
-          <w:b w:val="0"/>
-          <w:i/>
-        </w:rPr>
-        <w:t>d</w:t>
-      </w:r>
-      <w:r>
-        <w:rPr>
-          <w:b w:val="0"/>
-        </w:rPr>
-        <w:t xml:space="preserve">). Значения функции </w:t>
-      </w:r>
-      <w:r>
-        <w:rPr>
-          <w:b w:val="0"/>
-          <w:i/>
-        </w:rPr>
-        <w:t>f</w:t>
-      </w:r>
-      <w:r>
-        <w:rPr>
-          <w:b w:val="0"/>
-        </w:rPr>
-        <w:t>(</w:t>
-      </w:r>
-      <w:r>
-        <w:rPr>
-          <w:b w:val="0"/>
-          <w:i/>
-        </w:rPr>
-        <w:t>x</w:t>
-      </w:r>
-      <w:r>
-        <w:rPr>
-          <w:b w:val="0"/>
-        </w:rPr>
-        <w:t xml:space="preserve">) следует вычислять приближенно с точностью </w:t>
+        <w:t>, т.е. на</w:t>
       </w:r>
       <w:proofErr w:type="spellStart"/>
       <w:r>
         <w:rPr>
           <w:b w:val="0"/>
-          <w:i/>
-        </w:rPr>
-        <w:t>Delta</w:t>
+        </w:rPr>
+        <w:t>йти</w:t>
       </w:r>
       <w:proofErr w:type="spellEnd"/>
       <w:r>
         <w:rPr>
           <w:b w:val="0"/>
         </w:rPr>
-        <w:t xml:space="preserve"> (точность входных данных), варьируемой в пределах от 0.1 до 0.000001. Корень уравнения будем находить методом </w:t>
-      </w:r>
-      <w:proofErr w:type="spellStart"/>
-      <w:r>
-        <w:rPr>
-          <w:b w:val="0"/>
-        </w:rPr>
-        <w:t>бисекции</w:t>
-      </w:r>
-      <w:proofErr w:type="spellEnd"/>
-      <w:r>
-        <w:rPr>
-          <w:b w:val="0"/>
-        </w:rPr>
-        <w:t xml:space="preserve"> с задаваемой точностью </w:t>
-      </w:r>
-      <w:proofErr w:type="spellStart"/>
-      <w:r>
-        <w:rPr>
-          <w:b w:val="0"/>
-          <w:i/>
-        </w:rPr>
-        <w:t>Eps</w:t>
-      </w:r>
-      <w:proofErr w:type="spellEnd"/>
-      <w:r>
-        <w:rPr>
-          <w:b w:val="0"/>
-        </w:rPr>
-        <w:t>.</w:t>
-      </w:r>
-      <w:r>
-        <w:rPr>
-          <w:b w:val="0"/>
-        </w:rPr>
-        <w:t xml:space="preserve"> Порядок выполнения работы следующий:</w:t>
-      </w:r>
-    </w:p>
-    <w:p>
-      <w:pPr>
-        <w:pStyle w:val="ab"/>
-        <w:numPr>
-          <w:ilvl w:val="1"/>
-          <w:numId w:val="10"/>
-        </w:numPr>
-        <w:spacing w:line="360" w:lineRule="auto"/>
-        <w:ind w:left="709"/>
-        <w:jc w:val="both"/>
-        <w:rPr>
-          <w:b w:val="0"/>
-        </w:rPr>
-      </w:pPr>
-      <w:r>
-        <w:rPr>
-          <w:b w:val="0"/>
-        </w:rPr>
-        <w:t xml:space="preserve">Графически или аналитически отделить корень уравнения f(x)=0, т.е. найти отрезки </w:t>
+        <w:t xml:space="preserve"> отрезки </w:t>
       </w:r>
       <m:oMath>
         <m:r>
@@ -2177,21 +2154,7 @@
         <w:rPr>
           <w:b w:val="0"/>
         </w:rPr>
-        <w:t xml:space="preserve">, на которых функция удовлетворяет условиям применимости метода </w:t>
-      </w:r>
-      <w:proofErr w:type="spellStart"/>
-      <w:r>
-        <w:rPr>
-          <w:b w:val="0"/>
-        </w:rPr>
-        <w:t>бисекции</w:t>
-      </w:r>
-      <w:proofErr w:type="spellEnd"/>
-      <w:r>
-        <w:rPr>
-          <w:b w:val="0"/>
-        </w:rPr>
-        <w:t>.</w:t>
+        <w:t>, на которых функция удовлетворяет условиям применимости метода бисекции.</w:t>
       </w:r>
     </w:p>
     <w:p>
@@ -2229,7 +2192,53 @@
         <w:rPr>
           <w:b w:val="0"/>
         </w:rPr>
-        <w:t xml:space="preserve"> для параметров c и d, вводимых с клавиатуры. Предусмотреть округление вычисленных значений функции </w:t>
+        <w:t xml:space="preserve"> для</w:t>
+      </w:r>
+      <w:r>
+        <w:rPr>
+          <w:b w:val="0"/>
+        </w:rPr>
+        <w:t xml:space="preserve"> параметров </w:t>
+      </w:r>
+      <m:oMath>
+        <m:r>
+          <m:rPr>
+            <m:sty m:val="bi"/>
+          </m:rPr>
+          <w:rPr>
+            <w:rFonts w:ascii="Cambria Math" w:hAnsi="Cambria Math"/>
+          </w:rPr>
+          <m:t>c</m:t>
+        </m:r>
+      </m:oMath>
+      <w:r>
+        <w:rPr>
+          <w:b w:val="0"/>
+        </w:rPr>
+        <w:t xml:space="preserve"> и </w:t>
+      </w:r>
+      <m:oMath>
+        <m:r>
+          <m:rPr>
+            <m:sty m:val="bi"/>
+          </m:rPr>
+          <w:rPr>
+            <w:rFonts w:ascii="Cambria Math" w:hAnsi="Cambria Math"/>
+          </w:rPr>
+          <m:t>d</m:t>
+        </m:r>
+      </m:oMath>
+      <w:r>
+        <w:rPr>
+          <w:b w:val="0"/>
+        </w:rPr>
+        <w:t>, вводимых с клавиатуры. Предусмотреть округление</w:t>
+      </w:r>
+      <w:r>
+        <w:rPr>
+          <w:b w:val="0"/>
+        </w:rPr>
+        <w:t xml:space="preserve"> вычисленных значений функции </w:t>
       </w:r>
       <m:oMath>
         <m:r>
@@ -2248,6 +2257,370 @@
         </w:rPr>
         <w:t xml:space="preserve"> с использованием программы-функции </w:t>
       </w:r>
+      <w:r>
+        <w:rPr>
+          <w:rFonts w:ascii="Consolas" w:hAnsi="Consolas" w:cs="Consolas"/>
+          <w:b w:val="0"/>
+          <w:lang w:val="en-US"/>
+        </w:rPr>
+        <w:t>Round</w:t>
+      </w:r>
+      <w:r>
+        <w:rPr>
+          <w:b w:val="0"/>
+        </w:rPr>
+        <w:t xml:space="preserve"> с точностью </w:t>
+      </w:r>
+      <w:r>
+        <w:rPr>
+          <w:rFonts w:ascii="Consolas" w:hAnsi="Consolas" w:cs="Consolas"/>
+          <w:b w:val="0"/>
+          <w:lang w:val="en-US"/>
+        </w:rPr>
+        <w:t>Delta</w:t>
+      </w:r>
+      <w:r>
+        <w:rPr>
+          <w:b w:val="0"/>
+        </w:rPr>
+        <w:t>, также вводимой с клавиатуры.</w:t>
+      </w:r>
+    </w:p>
+    <w:p>
+      <w:pPr>
+        <w:pStyle w:val="ab"/>
+        <w:numPr>
+          <w:ilvl w:val="1"/>
+          <w:numId w:val="10"/>
+        </w:numPr>
+        <w:spacing w:line="360" w:lineRule="auto"/>
+        <w:ind w:left="709"/>
+        <w:jc w:val="both"/>
+        <w:rPr>
+          <w:b w:val="0"/>
+        </w:rPr>
+      </w:pPr>
+      <w:r>
+        <w:rPr>
+          <w:b w:val="0"/>
+        </w:rPr>
+        <w:t xml:space="preserve">Составить головную программу, вычисляющую корень уравнения с заданной точностью </w:t>
+      </w:r>
+      <w:r>
+        <w:rPr>
+          <w:rFonts w:ascii="Consolas" w:hAnsi="Consolas"/>
+          <w:b w:val="0"/>
+          <w:lang w:val="en-US"/>
+        </w:rPr>
+        <w:t>Eps</w:t>
+      </w:r>
+      <w:r>
+        <w:rPr>
+          <w:b w:val="0"/>
+        </w:rPr>
+        <w:t xml:space="preserve"> и содержащую обращение к подпрограмме </w:t>
+      </w:r>
+      <w:r>
+        <w:rPr>
+          <w:rFonts w:ascii="Consolas" w:hAnsi="Consolas"/>
+          <w:b w:val="0"/>
+          <w:lang w:val="en-US"/>
+        </w:rPr>
+        <w:t>F</w:t>
+      </w:r>
+      <w:r>
+        <w:rPr>
+          <w:b w:val="0"/>
+        </w:rPr>
+        <w:t xml:space="preserve">, программам-функциям </w:t>
+      </w:r>
+      <w:r>
+        <w:rPr>
+          <w:rFonts w:ascii="Consolas" w:hAnsi="Consolas"/>
+          <w:b w:val="0"/>
+          <w:lang w:val="en-US"/>
+        </w:rPr>
+        <w:t>BISECT</w:t>
+      </w:r>
+      <w:r>
+        <w:rPr>
+          <w:b w:val="0"/>
+        </w:rPr>
+        <w:t xml:space="preserve">, </w:t>
+      </w:r>
+      <w:r>
+        <w:rPr>
+          <w:rFonts w:ascii="Consolas" w:hAnsi="Consolas"/>
+          <w:b w:val="0"/>
+          <w:lang w:val="en-US"/>
+        </w:rPr>
+        <w:t>Round</w:t>
+      </w:r>
+      <w:r>
+        <w:rPr>
+          <w:b w:val="0"/>
+        </w:rPr>
+        <w:t xml:space="preserve"> и представление результатов.</w:t>
+      </w:r>
+    </w:p>
+    <w:p>
+      <w:pPr>
+        <w:pStyle w:val="ab"/>
+        <w:numPr>
+          <w:ilvl w:val="1"/>
+          <w:numId w:val="10"/>
+        </w:numPr>
+        <w:spacing w:line="360" w:lineRule="auto"/>
+        <w:ind w:left="709"/>
+        <w:jc w:val="both"/>
+        <w:rPr>
+          <w:b w:val="0"/>
+        </w:rPr>
+      </w:pPr>
+      <w:r>
+        <w:rPr>
+          <w:b w:val="0"/>
+        </w:rPr>
+        <w:t xml:space="preserve">Провести вычисления по программе, варьируя значения параметров c (тангенс угла наклона прямой), </w:t>
+      </w:r>
+      <w:r>
+        <w:rPr>
+          <w:rFonts w:ascii="Consolas" w:hAnsi="Consolas"/>
+          <w:b w:val="0"/>
+          <w:lang w:val="en-US"/>
+        </w:rPr>
+        <w:t>Eps</w:t>
+      </w:r>
+      <w:r>
+        <w:rPr>
+          <w:b w:val="0"/>
+        </w:rPr>
+        <w:t xml:space="preserve"> (точность вычисления корня) и </w:t>
+      </w:r>
+      <w:r>
+        <w:rPr>
+          <w:rFonts w:ascii="Consolas" w:hAnsi="Consolas"/>
+          <w:b w:val="0"/>
+          <w:lang w:val="en-US"/>
+        </w:rPr>
+        <w:t>Delta</w:t>
+      </w:r>
+      <w:r>
+        <w:rPr>
+          <w:b w:val="0"/>
+        </w:rPr>
+        <w:t xml:space="preserve"> </w:t>
+      </w:r>
+      <w:r>
+        <w:rPr>
+          <w:b w:val="0"/>
+        </w:rPr>
+        <w:t>(точность задания сходных данных).</w:t>
+      </w:r>
+    </w:p>
+    <w:p>
+      <w:pPr>
+        <w:pStyle w:val="ab"/>
+        <w:numPr>
+          <w:ilvl w:val="1"/>
+          <w:numId w:val="10"/>
+        </w:numPr>
+        <w:spacing w:line="360" w:lineRule="auto"/>
+        <w:ind w:left="709"/>
+        <w:jc w:val="both"/>
+        <w:rPr>
+          <w:b w:val="0"/>
+        </w:rPr>
+      </w:pPr>
+      <w:r>
+        <w:rPr>
+          <w:b w:val="0"/>
+        </w:rPr>
+        <w:lastRenderedPageBreak/>
+        <w:t xml:space="preserve">Проанализировать полученные результаты и обосновать выбор точности </w:t>
+      </w:r>
+      <w:r>
+        <w:rPr>
+          <w:rFonts w:ascii="Consolas" w:hAnsi="Consolas"/>
+          <w:b w:val="0"/>
+          <w:lang w:val="en-US"/>
+        </w:rPr>
+        <w:t>Eps</w:t>
+      </w:r>
+      <w:r>
+        <w:rPr>
+          <w:rFonts w:ascii="Consolas" w:hAnsi="Consolas"/>
+          <w:b w:val="0"/>
+        </w:rPr>
+        <w:t xml:space="preserve"> </w:t>
+      </w:r>
+      <w:r>
+        <w:rPr>
+          <w:b w:val="0"/>
+        </w:rPr>
+        <w:t>вычисления корня. Сопоставить полученные теоретические результаты с экспериментальными данными.</w:t>
+      </w:r>
+    </w:p>
+    <w:p>
+      <w:pPr>
+        <w:spacing w:line="360" w:lineRule="auto"/>
+        <w:ind w:firstLine="709"/>
+        <w:jc w:val="both"/>
+        <w:rPr>
+          <w:b/>
+          <w:sz w:val="28"/>
+          <w:szCs w:val="28"/>
+        </w:rPr>
+      </w:pPr>
+    </w:p>
+    <w:p>
+      <w:pPr>
+        <w:spacing w:line="360" w:lineRule="auto"/>
+        <w:ind w:firstLine="709"/>
+        <w:jc w:val="both"/>
+        <w:rPr>
+          <w:b/>
+          <w:sz w:val="28"/>
+          <w:szCs w:val="28"/>
+        </w:rPr>
+      </w:pPr>
+      <w:r>
+        <w:rPr>
+          <w:b/>
+          <w:sz w:val="28"/>
+          <w:szCs w:val="28"/>
+        </w:rPr>
+        <w:t>Выполнение работы</w:t>
+      </w:r>
+      <w:r>
+        <w:rPr>
+          <w:b/>
+          <w:sz w:val="28"/>
+          <w:szCs w:val="28"/>
+        </w:rPr>
+        <w:t>.</w:t>
+      </w:r>
+    </w:p>
+    <w:p>
+      <w:pPr>
+        <w:pStyle w:val="ab"/>
+        <w:spacing w:line="360" w:lineRule="auto"/>
+        <w:ind w:firstLine="709"/>
+        <w:jc w:val="both"/>
+        <w:rPr>
+          <w:b w:val="0"/>
+        </w:rPr>
+      </w:pPr>
+      <w:r>
+        <w:rPr>
+          <w:b w:val="0"/>
+        </w:rPr>
+        <w:t xml:space="preserve">Метод </w:t>
+      </w:r>
+      <w:proofErr w:type="spellStart"/>
+      <w:r>
+        <w:rPr>
+          <w:b w:val="0"/>
+        </w:rPr>
+        <w:t>бисекции</w:t>
+      </w:r>
+      <w:proofErr w:type="spellEnd"/>
+      <w:r>
+        <w:rPr>
+          <w:b w:val="0"/>
+        </w:rPr>
+        <w:t xml:space="preserve"> состоит в построении последовательности вложенных друг в друга отрезков, на концах которых функция имеет разные знаки. Каждый последующий отрезок получается делением пополам предыдущего. Этот процесс позволяет найти нуль </w:t>
+      </w:r>
+      <w:proofErr w:type="gramStart"/>
+      <w:r>
+        <w:rPr>
+          <w:b w:val="0"/>
+        </w:rPr>
+        <w:t xml:space="preserve">функции  </w:t>
+      </w:r>
+      <w:r>
+        <w:rPr>
+          <w:b w:val="0"/>
+          <w:i/>
+        </w:rPr>
+        <w:t>f</w:t>
+      </w:r>
+      <w:proofErr w:type="gramEnd"/>
+      <w:r>
+        <w:rPr>
+          <w:b w:val="0"/>
+        </w:rPr>
+        <w:t>(</w:t>
+      </w:r>
+      <w:r>
+        <w:rPr>
+          <w:b w:val="0"/>
+          <w:i/>
+        </w:rPr>
+        <w:t>x</w:t>
+      </w:r>
+      <w:r>
+        <w:rPr>
+          <w:b w:val="0"/>
+        </w:rPr>
+        <w:t>) с любой заданной точностью.</w:t>
+      </w:r>
+    </w:p>
+    <w:p>
+      <w:pPr>
+        <w:pStyle w:val="ab"/>
+        <w:spacing w:line="360" w:lineRule="auto"/>
+        <w:ind w:firstLine="709"/>
+        <w:jc w:val="both"/>
+        <w:rPr>
+          <w:b w:val="0"/>
+        </w:rPr>
+      </w:pPr>
+      <w:r>
+        <w:rPr>
+          <w:b w:val="0"/>
+        </w:rPr>
+        <w:t xml:space="preserve">Если рассматривать задачу вычисления корня уравнения </w:t>
+      </w:r>
+      <w:r>
+        <w:rPr>
+          <w:b w:val="0"/>
+          <w:i/>
+        </w:rPr>
+        <w:t xml:space="preserve">Y </w:t>
+      </w:r>
+      <w:r>
+        <w:rPr>
+          <w:b w:val="0"/>
+        </w:rPr>
+        <w:t xml:space="preserve">= </w:t>
+      </w:r>
+      <w:r>
+        <w:rPr>
+          <w:b w:val="0"/>
+          <w:i/>
+        </w:rPr>
+        <w:t>f</w:t>
+      </w:r>
+      <w:r>
+        <w:rPr>
+          <w:b w:val="0"/>
+        </w:rPr>
+        <w:t>(</w:t>
+      </w:r>
+      <w:r>
+        <w:rPr>
+          <w:b w:val="0"/>
+          <w:i/>
+        </w:rPr>
+        <w:t>X</w:t>
+      </w:r>
+      <w:r>
+        <w:rPr>
+          <w:b w:val="0"/>
+        </w:rPr>
+        <w:t xml:space="preserve">), то роль числа обусловленности будет играть величина </w:t>
+      </w:r>
       <m:oMath>
         <m:r>
           <m:rPr>
@@ -2256,14 +2629,424 @@
           <w:rPr>
             <w:rFonts w:ascii="Cambria Math" w:hAnsi="Cambria Math"/>
           </w:rPr>
-          <m:t>Round</m:t>
+          <m:t>(3)</m:t>
         </m:r>
       </m:oMath>
       <w:r>
         <w:rPr>
           <w:b w:val="0"/>
         </w:rPr>
-        <w:t xml:space="preserve"> с точностью </w:t>
+        <w:t>.</w:t>
+      </w:r>
+    </w:p>
+    <w:p>
+      <w:pPr>
+        <w:pStyle w:val="ab"/>
+        <w:spacing w:line="360" w:lineRule="auto"/>
+        <w:ind w:firstLine="709"/>
+        <w:jc w:val="both"/>
+        <w:rPr>
+          <w:b w:val="0"/>
+        </w:rPr>
+      </w:pPr>
+      <w:r>
+        <w:rPr>
+          <w:b w:val="0"/>
+        </w:rPr>
+        <w:t>Определим абсолютное число обусловленности задачи вычисления корня:</w:t>
+      </w:r>
+    </w:p>
+    <w:p>
+      <w:pPr>
+        <w:pStyle w:val="ab"/>
+        <w:tabs>
+          <w:tab w:val="decimal" w:pos="1134"/>
+        </w:tabs>
+        <w:spacing w:before="54" w:line="360" w:lineRule="auto"/>
+        <w:jc w:val="both"/>
+        <w:rPr>
+          <w:b w:val="0"/>
+        </w:rPr>
+      </w:pPr>
+      <m:oMathPara>
+        <m:oMathParaPr>
+          <m:jc m:val="center"/>
+        </m:oMathParaPr>
+        <m:oMath>
+          <m:r>
+            <m:rPr>
+              <m:sty m:val="bi"/>
+            </m:rPr>
+            <w:rPr>
+              <w:rFonts w:ascii="Cambria Math" w:hAnsi="Cambria Math"/>
+            </w:rPr>
+            <m:t xml:space="preserve">                                                                   </m:t>
+          </m:r>
+          <m:sSub>
+            <m:sSubPr>
+              <m:ctrlPr>
+                <w:rPr>
+                  <w:rFonts w:ascii="Cambria Math" w:hAnsi="Cambria Math"/>
+                  <w:b w:val="0"/>
+                  <w:i/>
+                </w:rPr>
+              </m:ctrlPr>
+            </m:sSubPr>
+            <m:e>
+              <m:r>
+                <m:rPr>
+                  <m:sty m:val="bi"/>
+                </m:rPr>
+                <w:rPr>
+                  <w:rFonts w:ascii="Cambria Math" w:hAnsi="Cambria Math"/>
+                </w:rPr>
+                <m:t>ν</m:t>
+              </m:r>
+            </m:e>
+            <m:sub>
+              <m:r>
+                <m:rPr>
+                  <m:sty m:val="b"/>
+                </m:rPr>
+                <w:rPr>
+                  <w:rFonts w:ascii="Cambria Math" w:hAnsi="Cambria Math"/>
+                </w:rPr>
+                <m:t>Δ</m:t>
+              </m:r>
+            </m:sub>
+          </m:sSub>
+          <m:r>
+            <m:rPr>
+              <m:sty m:val="bi"/>
+            </m:rPr>
+            <w:rPr>
+              <w:rFonts w:ascii="Cambria Math" w:hAnsi="Cambria Math"/>
+            </w:rPr>
+            <m:t>=</m:t>
+          </m:r>
+          <m:f>
+            <m:fPr>
+              <m:ctrlPr>
+                <w:rPr>
+                  <w:rFonts w:ascii="Cambria Math" w:hAnsi="Cambria Math"/>
+                  <w:b w:val="0"/>
+                  <w:i/>
+                </w:rPr>
+              </m:ctrlPr>
+            </m:fPr>
+            <m:num>
+              <m:r>
+                <m:rPr>
+                  <m:sty m:val="bi"/>
+                </m:rPr>
+                <w:rPr>
+                  <w:rFonts w:ascii="Cambria Math" w:hAnsi="Cambria Math"/>
+                </w:rPr>
+                <m:t>1</m:t>
+              </m:r>
+            </m:num>
+            <m:den>
+              <m:d>
+                <m:dPr>
+                  <m:begChr m:val="|"/>
+                  <m:endChr m:val="|"/>
+                  <m:ctrlPr>
+                    <w:rPr>
+                      <w:rFonts w:ascii="Cambria Math" w:hAnsi="Cambria Math"/>
+                      <w:b w:val="0"/>
+                      <w:i/>
+                    </w:rPr>
+                  </m:ctrlPr>
+                </m:dPr>
+                <m:e>
+                  <m:r>
+                    <m:rPr>
+                      <m:sty m:val="bi"/>
+                    </m:rPr>
+                    <w:rPr>
+                      <w:rFonts w:ascii="Cambria Math" w:hAnsi="Cambria Math"/>
+                    </w:rPr>
+                    <m:t>c</m:t>
+                  </m:r>
+                </m:e>
+              </m:d>
+            </m:den>
+          </m:f>
+          <m:r>
+            <m:rPr>
+              <m:sty m:val="bi"/>
+            </m:rPr>
+            <w:rPr>
+              <w:rFonts w:ascii="Cambria Math" w:hAnsi="Cambria Math"/>
+            </w:rPr>
+            <m:t xml:space="preserve">                                                                  (4)</m:t>
+          </m:r>
+        </m:oMath>
+      </m:oMathPara>
+    </w:p>
+    <w:p>
+      <w:pPr>
+        <w:pStyle w:val="ab"/>
+        <w:spacing w:before="54" w:line="360" w:lineRule="auto"/>
+        <w:jc w:val="both"/>
+        <w:rPr>
+          <w:b w:val="0"/>
+          <w:szCs w:val="28"/>
+        </w:rPr>
+      </w:pPr>
+      <w:r>
+        <w:rPr>
+          <w:b w:val="0"/>
+        </w:rPr>
+        <w:t>Таким образом, с аналитической точки зрения абсолютное число обусловленности задачи вычисления корня обратно пропорционально величине тангенса угла наклона прямой. То есть, чем меньше модуль тангенса, тем хуже задача обусловлена.</w:t>
+      </w:r>
+      <w:r>
+        <w:rPr>
+          <w:b w:val="0"/>
+        </w:rPr>
+        <w:t xml:space="preserve"> </w:t>
+      </w:r>
+      <w:r>
+        <w:rPr>
+          <w:b w:val="0"/>
+        </w:rPr>
+        <w:t xml:space="preserve">Можно определить условие максимального значения обусловленности </w:t>
+      </w:r>
+      <w:r>
+        <w:rPr>
+          <w:b w:val="0"/>
+        </w:rPr>
+        <w:t>при</w:t>
+      </w:r>
+      <w:r>
+        <w:rPr>
+          <w:b w:val="0"/>
+        </w:rPr>
+        <w:t xml:space="preserve"> </w:t>
+      </w:r>
+      <w:r>
+        <w:rPr>
+          <w:b w:val="0"/>
+          <w:i/>
+          <w:szCs w:val="28"/>
+          <w:lang w:val="en-US"/>
+        </w:rPr>
+        <w:t>Delta</w:t>
+      </w:r>
+      <w:r>
+        <w:rPr>
+          <w:b w:val="0"/>
+          <w:i/>
+          <w:szCs w:val="28"/>
+        </w:rPr>
+        <w:t xml:space="preserve"> </w:t>
+      </w:r>
+      <w:r>
+        <w:rPr>
+          <w:b w:val="0"/>
+          <w:szCs w:val="28"/>
+        </w:rPr>
+        <w:t>для попадания в рамки</w:t>
+      </w:r>
+      <w:r>
+        <w:rPr>
+          <w:b w:val="0"/>
+          <w:szCs w:val="28"/>
+        </w:rPr>
+        <w:t xml:space="preserve"> </w:t>
+      </w:r>
+      <w:r>
+        <w:rPr>
+          <w:b w:val="0"/>
+          <w:szCs w:val="28"/>
+        </w:rPr>
+        <w:t xml:space="preserve">погрешности </w:t>
+      </w:r>
+      <w:r>
+        <w:rPr>
+          <w:b w:val="0"/>
+          <w:i/>
+          <w:szCs w:val="28"/>
+          <w:lang w:val="en-US"/>
+        </w:rPr>
+        <w:t>Eps</w:t>
+      </w:r>
+      <w:r>
+        <w:rPr>
+          <w:b w:val="0"/>
+          <w:i/>
+          <w:szCs w:val="28"/>
+        </w:rPr>
+        <w:t xml:space="preserve"> </w:t>
+      </w:r>
+      <w:r>
+        <w:rPr>
+          <w:b w:val="0"/>
+          <w:szCs w:val="28"/>
+        </w:rPr>
+        <w:t>как</w:t>
+      </w:r>
+      <w:r>
+        <w:rPr>
+          <w:b w:val="0"/>
+          <w:szCs w:val="28"/>
+        </w:rPr>
+        <w:t xml:space="preserve"> </w:t>
+      </w:r>
+    </w:p>
+    <w:p>
+      <w:pPr>
+        <w:pStyle w:val="ab"/>
+        <w:spacing w:before="54" w:line="360" w:lineRule="auto"/>
+        <w:ind w:left="3686"/>
+        <w:jc w:val="both"/>
+        <w:rPr>
+          <w:b w:val="0"/>
+          <w:szCs w:val="28"/>
+          <w:vertAlign w:val="subscript"/>
+          <w:lang w:val="en-US"/>
+        </w:rPr>
+      </w:pPr>
+      <m:oMathPara>
+        <m:oMath>
+          <m:r>
+            <m:rPr>
+              <m:sty m:val="bi"/>
+            </m:rPr>
+            <w:rPr>
+              <w:rFonts w:ascii="Cambria Math" w:hAnsi="Cambria Math"/>
+              <w:szCs w:val="28"/>
+            </w:rPr>
+            <m:t xml:space="preserve">      </m:t>
+          </m:r>
+          <m:sSub>
+            <m:sSubPr>
+              <m:ctrlPr>
+                <w:rPr>
+                  <w:rFonts w:ascii="Cambria Math" w:hAnsi="Cambria Math"/>
+                  <w:b w:val="0"/>
+                  <w:i/>
+                  <w:szCs w:val="28"/>
+                  <w:lang w:val="en-US"/>
+                </w:rPr>
+              </m:ctrlPr>
+            </m:sSubPr>
+            <m:e>
+              <m:r>
+                <w:rPr>
+                  <w:rFonts w:ascii="Cambria Math" w:hAnsi="Cambria Math"/>
+                  <w:b w:val="0"/>
+                  <w:i/>
+                  <w:szCs w:val="28"/>
+                  <w:lang w:val="en-US"/>
+                </w:rPr>
+                <w:sym w:font="Symbol" w:char="F06E"/>
+              </m:r>
+            </m:e>
+            <m:sub>
+              <m:r>
+                <m:rPr>
+                  <m:sty m:val="b"/>
+                </m:rPr>
+                <w:rPr>
+                  <w:rFonts w:ascii="Cambria Math" w:hAnsi="Cambria Math"/>
+                  <w:szCs w:val="28"/>
+                  <w:lang w:val="en-US"/>
+                </w:rPr>
+                <m:t>Δ</m:t>
+              </m:r>
+            </m:sub>
+          </m:sSub>
+          <m:r>
+            <m:rPr>
+              <m:sty m:val="bi"/>
+            </m:rPr>
+            <w:rPr>
+              <w:rFonts w:ascii="Cambria Math" w:hAnsi="Cambria Math"/>
+              <w:szCs w:val="28"/>
+              <w:vertAlign w:val="subscript"/>
+            </w:rPr>
+            <m:t>≤</m:t>
+          </m:r>
+          <m:f>
+            <m:fPr>
+              <m:ctrlPr>
+                <w:rPr>
+                  <w:rFonts w:ascii="Cambria Math" w:hAnsi="Cambria Math"/>
+                  <w:b w:val="0"/>
+                  <w:i/>
+                  <w:szCs w:val="28"/>
+                  <w:vertAlign w:val="subscript"/>
+                  <w:lang w:val="en-US"/>
+                </w:rPr>
+              </m:ctrlPr>
+            </m:fPr>
+            <m:num>
+              <m:r>
+                <m:rPr>
+                  <m:sty m:val="bi"/>
+                </m:rPr>
+                <w:rPr>
+                  <w:rFonts w:ascii="Cambria Math" w:hAnsi="Cambria Math"/>
+                  <w:szCs w:val="28"/>
+                  <w:vertAlign w:val="subscript"/>
+                  <w:lang w:val="en-US"/>
+                </w:rPr>
+                <m:t>Eps</m:t>
+              </m:r>
+            </m:num>
+            <m:den>
+              <m:r>
+                <m:rPr>
+                  <m:sty m:val="bi"/>
+                </m:rPr>
+                <w:rPr>
+                  <w:rFonts w:ascii="Cambria Math" w:hAnsi="Cambria Math"/>
+                  <w:szCs w:val="28"/>
+                  <w:vertAlign w:val="subscript"/>
+                  <w:lang w:val="en-US"/>
+                </w:rPr>
+                <m:t>Delta</m:t>
+              </m:r>
+            </m:den>
+          </m:f>
+          <m:r>
+            <m:rPr>
+              <m:sty m:val="bi"/>
+            </m:rPr>
+            <w:rPr>
+              <w:rFonts w:ascii="Cambria Math" w:hAnsi="Cambria Math"/>
+              <w:szCs w:val="28"/>
+              <w:vertAlign w:val="subscript"/>
+              <w:lang w:val="en-US"/>
+            </w:rPr>
+            <m:t xml:space="preserve">                                                             (5)</m:t>
+          </m:r>
+        </m:oMath>
+      </m:oMathPara>
+    </w:p>
+    <w:p>
+      <w:pPr>
+        <w:pStyle w:val="ab"/>
+        <w:spacing w:before="54" w:line="360" w:lineRule="auto"/>
+        <w:jc w:val="both"/>
+        <w:rPr>
+          <w:b w:val="0"/>
+        </w:rPr>
+      </w:pPr>
+      <w:r>
+        <w:rPr>
+          <w:b w:val="0"/>
+          <w:szCs w:val="28"/>
+        </w:rPr>
+        <w:t>Обозначим правую</w:t>
+      </w:r>
+      <w:r>
+        <w:rPr>
+          <w:b w:val="0"/>
+          <w:szCs w:val="28"/>
+        </w:rPr>
+        <w:t xml:space="preserve"> часть неравенства </w:t>
       </w:r>
       <m:oMath>
         <m:r>
@@ -2272,813 +3055,17 @@
           </m:rPr>
           <w:rPr>
             <w:rFonts w:ascii="Cambria Math" w:hAnsi="Cambria Math"/>
+            <w:szCs w:val="28"/>
           </w:rPr>
-          <m:t>Delta</m:t>
+          <m:t>(5)</m:t>
         </m:r>
       </m:oMath>
       <w:r>
         <w:rPr>
           <w:b w:val="0"/>
-        </w:rPr>
-        <w:t>, также вводимой с клавиатуры.</w:t>
-      </w:r>
-    </w:p>
-    <w:p>
-      <w:pPr>
-        <w:pStyle w:val="ab"/>
-        <w:numPr>
-          <w:ilvl w:val="1"/>
-          <w:numId w:val="10"/>
-        </w:numPr>
-        <w:spacing w:line="360" w:lineRule="auto"/>
-        <w:ind w:left="709"/>
-        <w:jc w:val="both"/>
-        <w:rPr>
-          <w:b w:val="0"/>
-        </w:rPr>
-      </w:pPr>
-      <w:r>
-        <w:rPr>
-          <w:b w:val="0"/>
-        </w:rPr>
-        <w:t xml:space="preserve">Составить головную программу, вычисляющую корень уравнения с заданной точностью </w:t>
-      </w:r>
-      <m:oMath>
-        <m:r>
-          <m:rPr>
-            <m:sty m:val="bi"/>
-          </m:rPr>
-          <w:rPr>
-            <w:rFonts w:ascii="Cambria Math" w:hAnsi="Cambria Math"/>
-          </w:rPr>
-          <m:t>Eps</m:t>
-        </m:r>
-      </m:oMath>
-      <w:r>
-        <w:rPr>
-          <w:b w:val="0"/>
-        </w:rPr>
-        <w:t xml:space="preserve"> и содержащую обращение к подпрограмме </w:t>
-      </w:r>
-      <m:oMath>
-        <m:r>
-          <m:rPr>
-            <m:sty m:val="bi"/>
-          </m:rPr>
-          <w:rPr>
-            <w:rFonts w:ascii="Cambria Math" w:hAnsi="Cambria Math"/>
-          </w:rPr>
-          <m:t>F</m:t>
-        </m:r>
-      </m:oMath>
-      <w:r>
-        <w:rPr>
-          <w:b w:val="0"/>
-        </w:rPr>
-        <w:t xml:space="preserve">, программам-функциям </w:t>
-      </w:r>
-      <m:oMath>
-        <m:r>
-          <m:rPr>
-            <m:sty m:val="bi"/>
-          </m:rPr>
-          <w:rPr>
-            <w:rFonts w:ascii="Cambria Math" w:hAnsi="Cambria Math"/>
-          </w:rPr>
-          <m:t>BISECT</m:t>
-        </m:r>
-      </m:oMath>
-      <w:r>
-        <w:rPr>
-          <w:b w:val="0"/>
-        </w:rPr>
-        <w:t xml:space="preserve">, </w:t>
-      </w:r>
-      <m:oMath>
-        <m:r>
-          <m:rPr>
-            <m:sty m:val="bi"/>
-          </m:rPr>
-          <w:rPr>
-            <w:rFonts w:ascii="Cambria Math" w:hAnsi="Cambria Math"/>
-          </w:rPr>
-          <m:t>Round</m:t>
-        </m:r>
-      </m:oMath>
-      <w:r>
-        <w:rPr>
-          <w:b w:val="0"/>
-        </w:rPr>
-        <w:t xml:space="preserve"> и представление результатов.</w:t>
-      </w:r>
-    </w:p>
-    <w:p>
-      <w:pPr>
-        <w:pStyle w:val="ab"/>
-        <w:numPr>
-          <w:ilvl w:val="1"/>
-          <w:numId w:val="10"/>
-        </w:numPr>
-        <w:spacing w:line="360" w:lineRule="auto"/>
-        <w:ind w:left="709"/>
-        <w:jc w:val="both"/>
-        <w:rPr>
-          <w:b w:val="0"/>
-        </w:rPr>
-      </w:pPr>
-      <w:r>
-        <w:rPr>
-          <w:b w:val="0"/>
-        </w:rPr>
-        <w:t xml:space="preserve">Провести вычисления по программе, варьируя значения параметров c (тангенс угла наклона прямой), </w:t>
-      </w:r>
-      <m:oMath>
-        <m:r>
-          <m:rPr>
-            <m:sty m:val="bi"/>
-          </m:rPr>
-          <w:rPr>
-            <w:rFonts w:ascii="Cambria Math" w:hAnsi="Cambria Math"/>
-          </w:rPr>
-          <m:t>Eps</m:t>
-        </m:r>
-      </m:oMath>
-      <w:r>
-        <w:rPr>
-          <w:b w:val="0"/>
-        </w:rPr>
-        <w:t xml:space="preserve"> (точность вычисления корня) и </w:t>
-      </w:r>
-      <m:oMath>
-        <m:r>
-          <m:rPr>
-            <m:sty m:val="bi"/>
-          </m:rPr>
-          <w:rPr>
-            <w:rFonts w:ascii="Cambria Math" w:hAnsi="Cambria Math"/>
-          </w:rPr>
-          <m:t>Delta</m:t>
-        </m:r>
-      </m:oMath>
-      <w:r>
-        <w:rPr>
-          <w:b w:val="0"/>
-        </w:rPr>
-        <w:t xml:space="preserve"> (точность задания сходных данных).</w:t>
-      </w:r>
-    </w:p>
-    <w:p>
-      <w:pPr>
-        <w:pStyle w:val="ab"/>
-        <w:numPr>
-          <w:ilvl w:val="1"/>
-          <w:numId w:val="10"/>
-        </w:numPr>
-        <w:spacing w:line="360" w:lineRule="auto"/>
-        <w:ind w:left="709"/>
-        <w:jc w:val="both"/>
-        <w:rPr>
-          <w:b w:val="0"/>
-        </w:rPr>
-      </w:pPr>
-      <w:r>
-        <w:rPr>
-          <w:b w:val="0"/>
-        </w:rPr>
-        <w:lastRenderedPageBreak/>
-        <w:t>Проанали</w:t>
-      </w:r>
-      <w:bookmarkStart w:id="0" w:name="_GoBack"/>
-      <w:bookmarkEnd w:id="0"/>
-      <w:r>
-        <w:rPr>
-          <w:b w:val="0"/>
-        </w:rPr>
-        <w:t xml:space="preserve">зировать полученные результаты и обосновать выбор точности </w:t>
-      </w:r>
-      <m:oMath>
-        <m:r>
-          <m:rPr>
-            <m:sty m:val="bi"/>
-          </m:rPr>
-          <w:rPr>
-            <w:rFonts w:ascii="Cambria Math" w:hAnsi="Cambria Math"/>
-          </w:rPr>
-          <m:t>Eps</m:t>
-        </m:r>
-      </m:oMath>
-      <w:r>
-        <w:rPr>
-          <w:b w:val="0"/>
-        </w:rPr>
-        <w:t xml:space="preserve"> вычисления корня. Сопоставить полученные теоретические результаты с экспериментальными данными.</w:t>
-      </w:r>
-    </w:p>
-    <w:p>
-      <w:pPr>
-        <w:spacing w:line="360" w:lineRule="auto"/>
-        <w:ind w:firstLine="709"/>
-        <w:jc w:val="both"/>
-        <w:rPr>
-          <w:b/>
-          <w:sz w:val="28"/>
-          <w:szCs w:val="28"/>
-        </w:rPr>
-      </w:pPr>
-    </w:p>
-    <w:p>
-      <w:pPr>
-        <w:spacing w:line="360" w:lineRule="auto"/>
-        <w:ind w:firstLine="709"/>
-        <w:jc w:val="both"/>
-        <w:rPr>
-          <w:b/>
-          <w:sz w:val="28"/>
-          <w:szCs w:val="28"/>
-        </w:rPr>
-      </w:pPr>
-      <w:r>
-        <w:rPr>
-          <w:b/>
-          <w:sz w:val="28"/>
-          <w:szCs w:val="28"/>
-        </w:rPr>
-        <w:t>Выполнение работы</w:t>
-      </w:r>
-      <w:r>
-        <w:rPr>
-          <w:b/>
-          <w:sz w:val="28"/>
-          <w:szCs w:val="28"/>
-        </w:rPr>
-        <w:t>.</w:t>
-      </w:r>
-    </w:p>
-    <w:p>
-      <w:pPr>
-        <w:pStyle w:val="ab"/>
-        <w:spacing w:line="360" w:lineRule="auto"/>
-        <w:ind w:firstLine="709"/>
-        <w:jc w:val="both"/>
-        <w:rPr>
-          <w:b w:val="0"/>
-        </w:rPr>
-      </w:pPr>
-      <w:r>
-        <w:rPr>
-          <w:b w:val="0"/>
-        </w:rPr>
-        <w:t xml:space="preserve">Метод </w:t>
-      </w:r>
-      <w:proofErr w:type="spellStart"/>
-      <w:r>
-        <w:rPr>
-          <w:b w:val="0"/>
-        </w:rPr>
-        <w:t>бисекции</w:t>
-      </w:r>
-      <w:proofErr w:type="spellEnd"/>
-      <w:r>
-        <w:rPr>
-          <w:b w:val="0"/>
-        </w:rPr>
-        <w:t xml:space="preserve"> состоит в построении последовательности вложенных друг в друга отрезков, на концах которых функция имеет разные знаки. Каждый последующий отрезок получается делением пополам предыдущего. Этот процесс позволяет найти нуль </w:t>
-      </w:r>
-      <w:proofErr w:type="gramStart"/>
-      <w:r>
-        <w:rPr>
-          <w:b w:val="0"/>
-        </w:rPr>
-        <w:t xml:space="preserve">функции  </w:t>
-      </w:r>
-      <w:r>
-        <w:rPr>
-          <w:b w:val="0"/>
-          <w:i/>
-        </w:rPr>
-        <w:t>f</w:t>
-      </w:r>
-      <w:proofErr w:type="gramEnd"/>
-      <w:r>
-        <w:rPr>
-          <w:b w:val="0"/>
-        </w:rPr>
-        <w:t>(</w:t>
-      </w:r>
-      <w:r>
-        <w:rPr>
-          <w:b w:val="0"/>
-          <w:i/>
-        </w:rPr>
-        <w:t>x</w:t>
-      </w:r>
-      <w:r>
-        <w:rPr>
-          <w:b w:val="0"/>
-        </w:rPr>
-        <w:t>) с любой заданной точностью.</w:t>
-      </w:r>
-    </w:p>
-    <w:p>
-      <w:pPr>
-        <w:pStyle w:val="ab"/>
-        <w:spacing w:line="360" w:lineRule="auto"/>
-        <w:ind w:firstLine="709"/>
-        <w:jc w:val="both"/>
-        <w:rPr>
-          <w:b w:val="0"/>
-        </w:rPr>
-      </w:pPr>
-      <w:r>
-        <w:rPr>
-          <w:b w:val="0"/>
-        </w:rPr>
-        <w:t xml:space="preserve">Если рассматривать задачу вычисления корня уравнения </w:t>
-      </w:r>
-      <w:r>
-        <w:rPr>
-          <w:b w:val="0"/>
-          <w:i/>
-        </w:rPr>
-        <w:t xml:space="preserve">Y </w:t>
-      </w:r>
-      <w:r>
-        <w:rPr>
-          <w:b w:val="0"/>
-        </w:rPr>
-        <w:t xml:space="preserve">= </w:t>
-      </w:r>
-      <w:r>
-        <w:rPr>
-          <w:b w:val="0"/>
-          <w:i/>
-        </w:rPr>
-        <w:t>f</w:t>
-      </w:r>
-      <w:r>
-        <w:rPr>
-          <w:b w:val="0"/>
-        </w:rPr>
-        <w:t>(</w:t>
-      </w:r>
-      <w:r>
-        <w:rPr>
-          <w:b w:val="0"/>
-          <w:i/>
-        </w:rPr>
-        <w:t>X</w:t>
-      </w:r>
-      <w:r>
-        <w:rPr>
-          <w:b w:val="0"/>
-        </w:rPr>
-        <w:t>), то роль числа обусловленности будет играть величина (3).</w:t>
-      </w:r>
-    </w:p>
-    <w:p>
-      <w:pPr>
-        <w:pStyle w:val="ab"/>
-        <w:spacing w:line="360" w:lineRule="auto"/>
-        <w:ind w:firstLine="709"/>
-        <w:jc w:val="both"/>
-        <w:rPr>
-          <w:b w:val="0"/>
-        </w:rPr>
-      </w:pPr>
-      <w:r>
-        <w:rPr>
-          <w:b w:val="0"/>
-        </w:rPr>
-        <w:t>Определим абсолютное число обусловленности задачи вычисления корня:</w:t>
-      </w:r>
-    </w:p>
-    <w:p>
-      <w:pPr>
-        <w:pStyle w:val="ab"/>
-        <w:spacing w:before="54" w:line="360" w:lineRule="auto"/>
-        <w:ind w:left="3686"/>
-        <w:jc w:val="both"/>
-        <w:rPr>
-          <w:b w:val="0"/>
-        </w:rPr>
-      </w:pPr>
-      <w:r>
-        <w:rPr>
-          <w:b w:val="0"/>
-        </w:rPr>
-        <w:t xml:space="preserve">        </w:t>
-      </w:r>
-      <m:oMath>
-        <m:sSub>
-          <m:sSubPr>
-            <m:ctrlPr>
-              <w:rPr>
-                <w:rFonts w:ascii="Cambria Math" w:hAnsi="Cambria Math"/>
-                <w:b w:val="0"/>
-                <w:i/>
-              </w:rPr>
-            </m:ctrlPr>
-          </m:sSubPr>
-          <m:e>
-            <m:r>
-              <m:rPr>
-                <m:sty m:val="bi"/>
-              </m:rPr>
-              <w:rPr>
-                <w:rFonts w:ascii="Cambria Math" w:hAnsi="Cambria Math"/>
-              </w:rPr>
-              <m:t>ν</m:t>
-            </m:r>
-          </m:e>
-          <m:sub>
-            <m:r>
-              <m:rPr>
-                <m:sty m:val="b"/>
-              </m:rPr>
-              <w:rPr>
-                <w:rFonts w:ascii="Cambria Math" w:hAnsi="Cambria Math"/>
-              </w:rPr>
-              <m:t>Δ</m:t>
-            </m:r>
-          </m:sub>
-        </m:sSub>
-        <m:r>
-          <m:rPr>
-            <m:sty m:val="bi"/>
-          </m:rPr>
-          <w:rPr>
-            <w:rFonts w:ascii="Cambria Math" w:hAnsi="Cambria Math"/>
-          </w:rPr>
-          <m:t>=</m:t>
-        </m:r>
-        <m:f>
-          <m:fPr>
-            <m:ctrlPr>
-              <w:rPr>
-                <w:rFonts w:ascii="Cambria Math" w:hAnsi="Cambria Math"/>
-                <w:b w:val="0"/>
-                <w:i/>
-              </w:rPr>
-            </m:ctrlPr>
-          </m:fPr>
-          <m:num>
-            <m:r>
-              <m:rPr>
-                <m:sty m:val="bi"/>
-              </m:rPr>
-              <w:rPr>
-                <w:rFonts w:ascii="Cambria Math" w:hAnsi="Cambria Math"/>
-              </w:rPr>
-              <m:t>1</m:t>
-            </m:r>
-          </m:num>
-          <m:den>
-            <m:r>
-              <m:rPr>
-                <m:sty m:val="bi"/>
-              </m:rPr>
-              <w:rPr>
-                <w:rFonts w:ascii="Cambria Math" w:hAnsi="Cambria Math"/>
-              </w:rPr>
-              <m:t>|c|</m:t>
-            </m:r>
-          </m:den>
-        </m:f>
-      </m:oMath>
-      <w:r>
-        <w:rPr>
-          <w:b w:val="0"/>
-        </w:rPr>
-        <w:t>.</w:t>
-      </w:r>
-      <w:r>
-        <w:rPr>
-          <w:b w:val="0"/>
-        </w:rPr>
-        <w:t xml:space="preserve">  </w:t>
-      </w:r>
-      <w:r>
-        <w:rPr>
-          <w:b w:val="0"/>
-        </w:rPr>
-        <w:t xml:space="preserve">                                                </w:t>
-      </w:r>
-      <w:r>
-        <w:rPr>
-          <w:b w:val="0"/>
-        </w:rPr>
-        <w:t xml:space="preserve">      </w:t>
-      </w:r>
-      <w:r>
-        <w:rPr>
-          <w:b w:val="0"/>
-        </w:rPr>
-        <w:t xml:space="preserve">   (4)                                               </w:t>
-      </w:r>
-    </w:p>
-    <w:p>
-      <w:pPr>
-        <w:pStyle w:val="ab"/>
-        <w:spacing w:before="54" w:line="360" w:lineRule="auto"/>
-        <w:jc w:val="both"/>
-        <w:rPr>
-          <w:b w:val="0"/>
-          <w:szCs w:val="28"/>
-        </w:rPr>
-      </w:pPr>
-      <w:r>
-        <w:rPr>
-          <w:b w:val="0"/>
-        </w:rPr>
-        <w:t>Таким образом, с аналитической точки зрения абсолютное число обусловленности задачи вычисления корня обратно пропорционально величине тангенса угла наклона прямой. То есть, чем меньше модуль тангенса, тем хуже задача обусловлена.</w:t>
-      </w:r>
-      <w:r>
-        <w:rPr>
-          <w:b w:val="0"/>
-        </w:rPr>
-        <w:t xml:space="preserve"> </w:t>
-      </w:r>
-      <w:r>
-        <w:rPr>
-          <w:b w:val="0"/>
-        </w:rPr>
-        <w:t xml:space="preserve">Можно определить условие максимального значения обусловленности </w:t>
-      </w:r>
-      <w:r>
-        <w:rPr>
-          <w:b w:val="0"/>
-        </w:rPr>
-        <w:t>при</w:t>
-      </w:r>
-      <w:r>
-        <w:rPr>
-          <w:b w:val="0"/>
-        </w:rPr>
-        <w:t xml:space="preserve"> </w:t>
-      </w:r>
-      <w:r>
-        <w:rPr>
-          <w:b w:val="0"/>
-          <w:i/>
-          <w:szCs w:val="28"/>
-          <w:lang w:val="en-US"/>
-        </w:rPr>
-        <w:t>Delta</w:t>
-      </w:r>
-      <w:r>
-        <w:rPr>
-          <w:b w:val="0"/>
-          <w:i/>
-          <w:szCs w:val="28"/>
-        </w:rPr>
-        <w:t xml:space="preserve"> </w:t>
-      </w:r>
-      <w:r>
-        <w:rPr>
-          <w:b w:val="0"/>
-          <w:szCs w:val="28"/>
-        </w:rPr>
-        <w:t>для попадания в рамки</w:t>
-      </w:r>
-      <w:r>
-        <w:rPr>
-          <w:b w:val="0"/>
-          <w:szCs w:val="28"/>
-        </w:rPr>
-        <w:t xml:space="preserve"> </w:t>
-      </w:r>
-      <w:r>
-        <w:rPr>
-          <w:b w:val="0"/>
-          <w:szCs w:val="28"/>
-        </w:rPr>
-        <w:t xml:space="preserve">погрешности </w:t>
-      </w:r>
-      <w:r>
-        <w:rPr>
-          <w:b w:val="0"/>
-          <w:i/>
-          <w:szCs w:val="28"/>
-          <w:lang w:val="en-US"/>
-        </w:rPr>
-        <w:t>Eps</w:t>
-      </w:r>
-      <w:r>
-        <w:rPr>
-          <w:b w:val="0"/>
-          <w:i/>
-          <w:szCs w:val="28"/>
-        </w:rPr>
-        <w:t xml:space="preserve"> </w:t>
-      </w:r>
-      <w:r>
-        <w:rPr>
-          <w:b w:val="0"/>
-          <w:szCs w:val="28"/>
-        </w:rPr>
-        <w:t>как</w:t>
-      </w:r>
-      <w:r>
-        <w:rPr>
-          <w:b w:val="0"/>
-          <w:szCs w:val="28"/>
-        </w:rPr>
-        <w:t xml:space="preserve"> </w:t>
-      </w:r>
-    </w:p>
-    <w:p>
-      <w:pPr>
-        <w:pStyle w:val="ab"/>
-        <w:spacing w:before="54" w:line="360" w:lineRule="auto"/>
-        <w:ind w:left="3686"/>
-        <w:jc w:val="both"/>
-        <w:rPr>
-          <w:b w:val="0"/>
-        </w:rPr>
-      </w:pPr>
-      <m:oMath>
-        <m:sSub>
-          <m:sSubPr>
-            <m:ctrlPr>
-              <w:rPr>
-                <w:rFonts w:ascii="Cambria Math" w:hAnsi="Cambria Math"/>
-                <w:i/>
-                <w:szCs w:val="28"/>
-                <w:lang w:val="en-US"/>
-              </w:rPr>
-            </m:ctrlPr>
-          </m:sSubPr>
-          <m:e>
-            <m:r>
-              <m:rPr>
-                <m:sty m:val="bi"/>
-              </m:rPr>
-              <w:rPr>
-                <w:rFonts w:ascii="Cambria Math" w:hAnsi="Cambria Math"/>
-                <w:i/>
-                <w:szCs w:val="28"/>
-                <w:lang w:val="en-US"/>
-              </w:rPr>
-              <w:sym w:font="Symbol" w:char="F06E"/>
-            </m:r>
-          </m:e>
-          <m:sub>
-            <m:r>
-              <m:rPr>
-                <m:sty m:val="b"/>
-              </m:rPr>
-              <w:rPr>
-                <w:rFonts w:ascii="Cambria Math" w:hAnsi="Cambria Math"/>
-                <w:szCs w:val="28"/>
-                <w:lang w:val="en-US"/>
-              </w:rPr>
-              <m:t>Δ</m:t>
-            </m:r>
-          </m:sub>
-        </m:sSub>
-        <m:r>
-          <m:rPr>
-            <m:sty m:val="bi"/>
-          </m:rPr>
-          <w:rPr>
-            <w:rFonts w:ascii="Cambria Math" w:hAnsi="Cambria Math"/>
-            <w:szCs w:val="28"/>
-            <w:vertAlign w:val="subscript"/>
-          </w:rPr>
-          <m:t>≤</m:t>
-        </m:r>
-        <m:f>
-          <m:fPr>
-            <m:ctrlPr>
-              <w:rPr>
-                <w:rFonts w:ascii="Cambria Math" w:hAnsi="Cambria Math"/>
-                <w:i/>
-                <w:szCs w:val="28"/>
-                <w:vertAlign w:val="subscript"/>
-                <w:lang w:val="en-US"/>
-              </w:rPr>
-            </m:ctrlPr>
-          </m:fPr>
-          <m:num>
-            <m:r>
-              <m:rPr>
-                <m:sty m:val="bi"/>
-              </m:rPr>
-              <w:rPr>
-                <w:rFonts w:ascii="Cambria Math" w:hAnsi="Cambria Math"/>
-                <w:szCs w:val="28"/>
-                <w:vertAlign w:val="subscript"/>
-                <w:lang w:val="en-US"/>
-              </w:rPr>
-              <m:t>Eps</m:t>
-            </m:r>
-          </m:num>
-          <m:den>
-            <m:r>
-              <m:rPr>
-                <m:sty m:val="bi"/>
-              </m:rPr>
-              <w:rPr>
-                <w:rFonts w:ascii="Cambria Math" w:hAnsi="Cambria Math"/>
-                <w:szCs w:val="28"/>
-                <w:vertAlign w:val="subscript"/>
-                <w:lang w:val="en-US"/>
-              </w:rPr>
-              <m:t>Delta</m:t>
-            </m:r>
-          </m:den>
-        </m:f>
-      </m:oMath>
-      <w:r>
-        <w:rPr>
-          <w:szCs w:val="28"/>
-          <w:vertAlign w:val="subscript"/>
-        </w:rPr>
-        <w:t>.</w:t>
-      </w:r>
-      <w:r>
-        <w:rPr>
-          <w:b w:val="0"/>
-        </w:rPr>
-        <w:t xml:space="preserve"> </w:t>
-      </w:r>
-      <w:r>
-        <w:rPr>
-          <w:b w:val="0"/>
-        </w:rPr>
-        <w:t>.</w:t>
-      </w:r>
-      <w:r>
-        <w:rPr>
-          <w:b w:val="0"/>
-        </w:rPr>
-        <w:t xml:space="preserve">  </w:t>
-      </w:r>
-      <w:r>
-        <w:rPr>
-          <w:b w:val="0"/>
-        </w:rPr>
-        <w:t xml:space="preserve">                                                </w:t>
-      </w:r>
-      <w:r>
-        <w:rPr>
-          <w:b w:val="0"/>
-        </w:rPr>
-        <w:t xml:space="preserve">      </w:t>
-      </w:r>
-      <w:r>
-        <w:rPr>
-          <w:b w:val="0"/>
-        </w:rPr>
-        <w:t xml:space="preserve">   </w:t>
-      </w:r>
-      <w:r>
-        <w:rPr>
-          <w:b w:val="0"/>
-        </w:rPr>
-        <w:t xml:space="preserve">   </w:t>
-      </w:r>
-      <w:r>
-        <w:rPr>
-          <w:b w:val="0"/>
-        </w:rPr>
-        <w:t>(</w:t>
-      </w:r>
-      <w:r>
-        <w:rPr>
-          <w:b w:val="0"/>
-        </w:rPr>
-        <w:t>5</w:t>
-      </w:r>
-      <w:r>
-        <w:rPr>
-          <w:b w:val="0"/>
-        </w:rPr>
-        <w:t xml:space="preserve">)                                               </w:t>
-      </w:r>
-    </w:p>
-    <w:p>
-      <w:pPr>
-        <w:pStyle w:val="ab"/>
-        <w:spacing w:before="54" w:line="360" w:lineRule="auto"/>
-        <w:jc w:val="both"/>
-        <w:rPr>
-          <w:b w:val="0"/>
-        </w:rPr>
-      </w:pPr>
-      <w:r>
-        <w:rPr>
-          <w:b w:val="0"/>
-          <w:szCs w:val="28"/>
-        </w:rPr>
-        <w:t>Обозначим правую</w:t>
-      </w:r>
-      <w:r>
-        <w:rPr>
-          <w:b w:val="0"/>
-          <w:szCs w:val="28"/>
-        </w:rPr>
-        <w:t xml:space="preserve"> часть неравенства (5) как</w:t>
+          <w:szCs w:val="28"/>
+        </w:rPr>
+        <w:t xml:space="preserve"> как</w:t>
       </w:r>
       <m:oMath>
         <m:r>
@@ -3224,7 +3211,7 @@
     <w:p>
       <w:pPr>
         <w:pStyle w:val="ab"/>
-        <w:spacing w:after="120" w:line="360" w:lineRule="auto"/>
+        <w:spacing w:line="360" w:lineRule="auto"/>
         <w:ind w:right="714" w:firstLine="709"/>
         <w:jc w:val="both"/>
         <w:rPr>
@@ -3305,6 +3292,50 @@
     <w:p>
       <w:pPr>
         <w:pStyle w:val="ab"/>
+        <w:tabs>
+          <w:tab w:val="left" w:pos="-284"/>
+        </w:tabs>
+        <w:spacing w:line="360" w:lineRule="auto"/>
+        <w:ind w:right="714"/>
+        <w:jc w:val="both"/>
+        <w:rPr>
+          <w:b w:val="0"/>
+        </w:rPr>
+      </w:pPr>
+      <w:r>
+        <w:rPr>
+          <w:b w:val="0"/>
+        </w:rPr>
+        <w:t>Проанализировав результаты табл.1, был получен отрезок [</w:t>
+      </w:r>
+      <w:r>
+        <w:rPr>
+          <w:b w:val="0"/>
+        </w:rPr>
+        <w:t>10</w:t>
+      </w:r>
+      <w:r>
+        <w:rPr>
+          <w:b w:val="0"/>
+        </w:rPr>
+        <w:t>;1</w:t>
+      </w:r>
+      <w:r>
+        <w:rPr>
+          <w:b w:val="0"/>
+        </w:rPr>
+        <w:t>5</w:t>
+      </w:r>
+      <w:r>
+        <w:rPr>
+          <w:b w:val="0"/>
+        </w:rPr>
+        <w:t>].</w:t>
+      </w:r>
+    </w:p>
+    <w:p>
+      <w:pPr>
+        <w:pStyle w:val="ab"/>
         <w:spacing w:line="360" w:lineRule="auto"/>
         <w:ind w:left="-142" w:right="714"/>
         <w:jc w:val="both"/>
@@ -3312,10 +3343,33 @@
           <w:b w:val="0"/>
         </w:rPr>
       </w:pPr>
-      <w:r>
-        <w:rPr>
-          <w:b w:val="0"/>
-        </w:rPr>
+    </w:p>
+    <w:p>
+      <w:pPr>
+        <w:pStyle w:val="ab"/>
+        <w:spacing w:line="360" w:lineRule="auto"/>
+        <w:ind w:left="-142" w:right="714"/>
+        <w:jc w:val="both"/>
+        <w:rPr>
+          <w:b w:val="0"/>
+        </w:rPr>
+      </w:pPr>
+    </w:p>
+    <w:p>
+      <w:pPr>
+        <w:pStyle w:val="ab"/>
+        <w:spacing w:line="360" w:lineRule="auto"/>
+        <w:ind w:left="-142" w:right="714"/>
+        <w:jc w:val="both"/>
+        <w:rPr>
+          <w:b w:val="0"/>
+        </w:rPr>
+      </w:pPr>
+      <w:r>
+        <w:rPr>
+          <w:b w:val="0"/>
+        </w:rPr>
+        <w:lastRenderedPageBreak/>
         <w:t>Таблица 1 – Поиск отрезка</w:t>
       </w:r>
     </w:p>
@@ -3485,32 +3539,6 @@
           </w:p>
         </w:tc>
       </w:tr>
-    </w:tbl>
-    <w:p>
-      <w:pPr>
-        <w:spacing w:line="360" w:lineRule="auto"/>
-        <w:jc w:val="right"/>
-      </w:pPr>
-      <w:r>
-        <w:rPr>
-          <w:sz w:val="28"/>
-          <w:szCs w:val="28"/>
-        </w:rPr>
-        <w:lastRenderedPageBreak/>
-        <w:t>Продолжение таблицы 1</w:t>
-      </w:r>
-    </w:p>
-    <w:tbl>
-      <w:tblPr>
-        <w:tblStyle w:val="af2"/>
-        <w:tblW w:w="9356" w:type="dxa"/>
-        <w:tblInd w:w="-34" w:type="dxa"/>
-        <w:tblLook w:val="04A0" w:firstRow="1" w:lastRow="0" w:firstColumn="1" w:lastColumn="0" w:noHBand="0" w:noVBand="1"/>
-      </w:tblPr>
-      <w:tblGrid>
-        <w:gridCol w:w="4318"/>
-        <w:gridCol w:w="5038"/>
-      </w:tblGrid>
       <w:tr>
         <w:trPr>
           <w:trHeight w:val="563"/>
@@ -3690,11 +3718,8 @@
     <w:p>
       <w:pPr>
         <w:pStyle w:val="ab"/>
-        <w:tabs>
-          <w:tab w:val="left" w:pos="-284"/>
-        </w:tabs>
         <w:spacing w:before="240" w:line="360" w:lineRule="auto"/>
-        <w:ind w:left="567" w:right="714"/>
+        <w:ind w:left="-142" w:right="714" w:firstLine="709"/>
         <w:jc w:val="both"/>
         <w:rPr>
           <w:b w:val="0"/>
@@ -3704,31 +3729,61 @@
         <w:rPr>
           <w:b w:val="0"/>
         </w:rPr>
-        <w:t>Проанализировав результаты табл.1, был получен отрезок [</w:t>
-      </w:r>
-      <w:r>
-        <w:rPr>
-          <w:b w:val="0"/>
-        </w:rPr>
-        <w:t>10</w:t>
-      </w:r>
-      <w:r>
-        <w:rPr>
-          <w:b w:val="0"/>
-        </w:rPr>
-        <w:t>;1</w:t>
-      </w:r>
-      <w:r>
-        <w:rPr>
-          <w:b w:val="0"/>
-        </w:rPr>
-        <w:t>5</w:t>
-      </w:r>
-      <w:r>
-        <w:rPr>
-          <w:b w:val="0"/>
-        </w:rPr>
-        <w:t>].</w:t>
+        <w:t xml:space="preserve">Для построения </w:t>
+      </w:r>
+      <w:r>
+        <w:rPr>
+          <w:b w:val="0"/>
+        </w:rPr>
+        <w:t>табл.2</w:t>
+      </w:r>
+      <w:r>
+        <w:rPr>
+          <w:b w:val="0"/>
+        </w:rPr>
+        <w:t>-5</w:t>
+      </w:r>
+      <w:r>
+        <w:rPr>
+          <w:b w:val="0"/>
+        </w:rPr>
+        <w:t xml:space="preserve"> </w:t>
+      </w:r>
+      <w:r>
+        <w:rPr>
+          <w:b w:val="0"/>
+        </w:rPr>
+        <w:t>была использована программа</w:t>
+      </w:r>
+      <w:r>
+        <w:rPr>
+          <w:b w:val="0"/>
+        </w:rPr>
+        <w:t>, которая представлена в</w:t>
+      </w:r>
+      <w:r>
+        <w:rPr>
+          <w:b w:val="0"/>
+        </w:rPr>
+        <w:t xml:space="preserve"> </w:t>
+      </w:r>
+      <w:r>
+        <w:rPr>
+          <w:b w:val="0"/>
+        </w:rPr>
+        <w:t>п</w:t>
+      </w:r>
+      <w:r>
+        <w:rPr>
+          <w:b w:val="0"/>
+        </w:rPr>
+        <w:t>риложени</w:t>
+      </w:r>
+      <w:r>
+        <w:rPr>
+          <w:b w:val="0"/>
+        </w:rPr>
+        <w:t>и А.</w:t>
       </w:r>
     </w:p>
     <w:p>
@@ -3745,41 +3800,6 @@
         <w:rPr>
           <w:b w:val="0"/>
         </w:rPr>
-        <w:t xml:space="preserve">Для построения </w:t>
-      </w:r>
-      <w:r>
-        <w:rPr>
-          <w:b w:val="0"/>
-        </w:rPr>
-        <w:t>табл.2, табл.3, табл.4, табл.5</w:t>
-      </w:r>
-      <w:r>
-        <w:rPr>
-          <w:b w:val="0"/>
-        </w:rPr>
-        <w:t xml:space="preserve"> </w:t>
-      </w:r>
-      <w:r>
-        <w:rPr>
-          <w:b w:val="0"/>
-        </w:rPr>
-        <w:t>была использована программа (см. Приложение А).</w:t>
-      </w:r>
-    </w:p>
-    <w:p>
-      <w:pPr>
-        <w:pStyle w:val="ab"/>
-        <w:spacing w:after="120" w:line="360" w:lineRule="auto"/>
-        <w:ind w:left="-142" w:right="714" w:firstLine="709"/>
-        <w:jc w:val="both"/>
-        <w:rPr>
-          <w:b w:val="0"/>
-        </w:rPr>
-      </w:pPr>
-      <w:r>
-        <w:rPr>
-          <w:b w:val="0"/>
-        </w:rPr>
         <w:t xml:space="preserve">В табл. 2 </w:t>
       </w:r>
       <w:r>
@@ -3984,6 +4004,8 @@
         </w:rPr>
         <w:t>с</w:t>
       </w:r>
+      <w:bookmarkStart w:id="0" w:name="_GoBack"/>
+      <w:bookmarkEnd w:id="0"/>
     </w:p>
     <w:tbl>
       <w:tblPr>
@@ -6702,6 +6724,7 @@
           <w:szCs w:val="28"/>
           <w:lang w:bidi="ru-RU"/>
         </w:rPr>
+        <w:lastRenderedPageBreak/>
         <w:br w:type="page"/>
       </w:r>
     </w:p>
@@ -9296,15 +9319,7 @@
     </w:tbl>
     <w:p>
       <w:pPr>
-        <w:spacing w:line="360" w:lineRule="auto"/>
-        <w:rPr>
-          <w:sz w:val="28"/>
-        </w:rPr>
-      </w:pPr>
-    </w:p>
-    <w:p>
-      <w:pPr>
-        <w:spacing w:line="360" w:lineRule="auto"/>
+        <w:spacing w:before="240" w:line="360" w:lineRule="auto"/>
         <w:rPr>
           <w:sz w:val="28"/>
           <w:szCs w:val="28"/>
@@ -9445,6 +9460,7 @@
     <w:p>
       <w:pPr>
         <w:spacing w:line="360" w:lineRule="auto"/>
+        <w:ind w:firstLine="709"/>
         <w:rPr>
           <w:b/>
           <w:sz w:val="28"/>
@@ -14218,7 +14234,7 @@
       <w:rPr>
         <w:noProof/>
       </w:rPr>
-      <w:t>11</w:t>
+      <w:t>3</w:t>
     </w:r>
     <w:r>
       <w:fldChar w:fldCharType="end"/>
@@ -17669,7 +17685,7 @@
 </file>
 
 <file path=customXml/itemProps1.xml><?xml version="1.0" encoding="utf-8"?>
-<ds:datastoreItem xmlns:ds="http://schemas.openxmlformats.org/officeDocument/2006/customXml" ds:itemID="{2594C2B9-17E8-4A79-AE6F-4FB203F8D1DB}">
+<ds:datastoreItem xmlns:ds="http://schemas.openxmlformats.org/officeDocument/2006/customXml" ds:itemID="{7D98C5E9-BC7D-4E97-ADD1-9EFF5E7711D8}">
   <ds:schemaRefs>
     <ds:schemaRef ds:uri="http://schemas.openxmlformats.org/officeDocument/2006/bibliography"/>
   </ds:schemaRefs>

</xml_diff>